<commit_message>
Some changes so far
</commit_message>
<xml_diff>
--- a/P1_Report.docx
+++ b/P1_Report.docx
@@ -1,21 +1,45 @@
 
 <file path=word/document.xml><?xml version="1.0" encoding="utf-8"?>
-<w:document xmlns:wpc="http://schemas.microsoft.com/office/word/2010/wordprocessingCanvas" xmlns:mo="http://schemas.microsoft.com/office/mac/office/2008/main" xmlns:mc="http://schemas.openxmlformats.org/markup-compatibility/2006" xmlns:mv="urn:schemas-microsoft-com:mac:vml" xmlns:o="urn:schemas-microsoft-com:office:office" xmlns:r="http://schemas.openxmlformats.org/officeDocument/2006/relationships" xmlns:m="http://schemas.openxmlformats.org/officeDocument/2006/math" xmlns:v="urn:schemas-microsoft-com:vml" xmlns:wp14="http://schemas.microsoft.com/office/word/2010/wordprocessingDrawing" xmlns:wp="http://schemas.openxmlformats.org/drawingml/2006/wordprocessingDrawing" xmlns:w10="urn:schemas-microsoft-com:office:word" xmlns:w="http://schemas.openxmlformats.org/wordprocessingml/2006/main" xmlns:w14="http://schemas.microsoft.com/office/word/2010/wordml" xmlns:wpg="http://schemas.microsoft.com/office/word/2010/wordprocessingGroup" xmlns:wpi="http://schemas.microsoft.com/office/word/2010/wordprocessingInk" xmlns:wne="http://schemas.microsoft.com/office/word/2006/wordml" xmlns:wps="http://schemas.microsoft.com/office/word/2010/wordprocessingShape" mc:Ignorable="w14 wp14">
+<w:document xmlns:wpc="http://schemas.microsoft.com/office/word/2010/wordprocessingCanvas" xmlns:mc="http://schemas.openxmlformats.org/markup-compatibility/2006" xmlns:o="urn:schemas-microsoft-com:office:office" xmlns:r="http://schemas.openxmlformats.org/officeDocument/2006/relationships" xmlns:m="http://schemas.openxmlformats.org/officeDocument/2006/math" xmlns:v="urn:schemas-microsoft-com:vml" xmlns:wp14="http://schemas.microsoft.com/office/word/2010/wordprocessingDrawing" xmlns:wp="http://schemas.openxmlformats.org/drawingml/2006/wordprocessingDrawing" xmlns:w10="urn:schemas-microsoft-com:office:word" xmlns:w="http://schemas.openxmlformats.org/wordprocessingml/2006/main" xmlns:w14="http://schemas.microsoft.com/office/word/2010/wordml" xmlns:w15="http://schemas.microsoft.com/office/word/2012/wordml" xmlns:wpg="http://schemas.microsoft.com/office/word/2010/wordprocessingGroup" xmlns:wpi="http://schemas.microsoft.com/office/word/2010/wordprocessingInk" xmlns:wne="http://schemas.microsoft.com/office/word/2006/wordml" xmlns:wps="http://schemas.microsoft.com/office/word/2010/wordprocessingShape" mc:Ignorable="w14 w15 wp14">
   <w:body>
     <w:p>
       <w:r>
+        <w:t xml:space="preserve">H. </w:t>
+      </w:r>
+      <w:r>
         <w:t>Chase Stevens</w:t>
       </w:r>
       <w:r>
         <w:t>, s11</w:t>
       </w:r>
       <w:r>
-        <w:t>XXXXX</w:t>
-      </w:r>
-    </w:p>
-    <w:p>
-      <w:r>
-        <w:t>Joris Sebastijonas Urbaitis, s1104617</w:t>
+        <w:t>07496</w:t>
+      </w:r>
+    </w:p>
+    <w:p>
+      <w:proofErr w:type="spellStart"/>
+      <w:r>
+        <w:t>Joris</w:t>
+      </w:r>
+      <w:proofErr w:type="spellEnd"/>
+      <w:r>
+        <w:t xml:space="preserve"> </w:t>
+      </w:r>
+      <w:proofErr w:type="spellStart"/>
+      <w:r>
+        <w:t>Sebastijonas</w:t>
+      </w:r>
+      <w:proofErr w:type="spellEnd"/>
+      <w:r>
+        <w:t xml:space="preserve"> </w:t>
+      </w:r>
+      <w:proofErr w:type="spellStart"/>
+      <w:r>
+        <w:t>Urbaitis</w:t>
+      </w:r>
+      <w:proofErr w:type="spellEnd"/>
+      <w:r>
+        <w:t>, s1104617</w:t>
       </w:r>
     </w:p>
     <w:p>
@@ -36,16 +60,45 @@
     </w:p>
     <w:p>
       <w:r>
-        <w:t xml:space="preserve">In order to detect the objects in the videos our Matlab program processed each frame and detected moving objects. The information from different frames was linked together to form a </w:t>
-      </w:r>
-      <w:r>
-        <w:t xml:space="preserve">view </w:t>
+        <w:t xml:space="preserve">In order to detect the objects </w:t>
+      </w:r>
+      <w:r>
+        <w:t xml:space="preserve">found </w:t>
+      </w:r>
+      <w:r>
+        <w:t>in the videos</w:t>
+      </w:r>
+      <w:r>
+        <w:t>,</w:t>
+      </w:r>
+      <w:r>
+        <w:t xml:space="preserve"> our </w:t>
+      </w:r>
+      <w:proofErr w:type="spellStart"/>
+      <w:r>
+        <w:t>Matlab</w:t>
+      </w:r>
+      <w:proofErr w:type="spellEnd"/>
+      <w:r>
+        <w:t xml:space="preserve"> program processed each frame and detected moving objects. The information from different frames was linked together to form a </w:t>
+      </w:r>
+      <w:r>
+        <w:t>coherent picture</w:t>
+      </w:r>
+      <w:r>
+        <w:t xml:space="preserve"> </w:t>
       </w:r>
       <w:r>
         <w:t xml:space="preserve">of the movement of the objects being thrown. </w:t>
       </w:r>
       <w:r>
-        <w:t>We then detected whether these objects were balls and used kinematics to detect where the apex of their trajectory would be.</w:t>
+        <w:t>We then detected whether these objects were balls and used</w:t>
+      </w:r>
+      <w:r>
+        <w:t xml:space="preserve"> basic</w:t>
+      </w:r>
+      <w:r>
+        <w:t xml:space="preserve"> kinematics to detect where the apex of their trajectory would be.</w:t>
       </w:r>
     </w:p>
     <w:p>
@@ -72,6 +125,9 @@
         <w:t>the objects</w:t>
       </w:r>
       <w:r>
+        <w:t>,</w:t>
+      </w:r>
+      <w:r>
         <w:t xml:space="preserve"> we first have to preprocess each frame. </w:t>
       </w:r>
       <w:r>
@@ -96,27 +152,133 @@
         <w:t xml:space="preserve"> We use the result to cre</w:t>
       </w:r>
       <w:r>
-        <w:t>ate a histogram of color values and use the algorithm provided during labs to find a threshold.</w:t>
-      </w:r>
-      <w:r>
-        <w:t xml:space="preserve"> The difference image is then filtered and converted to black and white using this threshold and bwmorph’s clean method is used</w:t>
+        <w:t xml:space="preserve">ate a histogram of </w:t>
+      </w:r>
+      <w:r>
+        <w:t xml:space="preserve">greyscale </w:t>
+      </w:r>
+      <w:r>
+        <w:t>values and use the algorithm provided during labs</w:t>
+      </w:r>
+      <w:r>
+        <w:t xml:space="preserve"> (</w:t>
+      </w:r>
+      <w:proofErr w:type="spellStart"/>
+      <w:r>
+        <w:rPr>
+          <w:rFonts w:ascii="Consolas" w:hAnsi="Consolas" w:cs="Consolas"/>
+        </w:rPr>
+        <w:t>findthresh.m</w:t>
+      </w:r>
+      <w:proofErr w:type="spellEnd"/>
+      <w:r>
+        <w:t>)</w:t>
+      </w:r>
+      <w:r>
+        <w:t xml:space="preserve"> to find a threshold.</w:t>
+      </w:r>
+      <w:r>
+        <w:t xml:space="preserve"> The difference image is then filtered and converted to black and white using this threshold and</w:t>
+      </w:r>
+      <w:r>
+        <w:t xml:space="preserve">, </w:t>
+      </w:r>
+      <w:r>
+        <w:t>as</w:t>
+      </w:r>
+      <w:r>
+        <w:t xml:space="preserve"> a final step,</w:t>
+      </w:r>
+      <w:r>
+        <w:t xml:space="preserve"> </w:t>
+      </w:r>
+      <w:proofErr w:type="spellStart"/>
+      <w:r>
+        <w:rPr>
+          <w:rFonts w:ascii="Consolas" w:hAnsi="Consolas" w:cs="Consolas"/>
+        </w:rPr>
+        <w:t>bwmorph</w:t>
+      </w:r>
+      <w:r>
+        <w:t>’s</w:t>
+      </w:r>
+      <w:proofErr w:type="spellEnd"/>
+      <w:r>
+        <w:t xml:space="preserve"> clean method is used</w:t>
       </w:r>
       <w:r>
         <w:t xml:space="preserve"> to remov</w:t>
       </w:r>
       <w:r>
-        <w:t>e outlying pixels. The remaining blobs in the image are then expanded – for every pixel, if it is within 5 pixels of a white pixel, make it white. This means that nearby blobs become connected. The downside is that they become more circular and make ball detection trickier.</w:t>
-      </w:r>
-    </w:p>
-    <w:p>
-      <w:r>
-        <w:t xml:space="preserve">The background reference image is initially selected to be the first frame in the video. From then, it is split into horizontal slices. </w:t>
+        <w:t xml:space="preserve">e </w:t>
+      </w:r>
+      <w:r>
+        <w:t>lone</w:t>
+      </w:r>
+      <w:r>
+        <w:t xml:space="preserve"> pixels. The remaining blobs</w:t>
+      </w:r>
+      <w:r>
+        <w:t xml:space="preserve"> in the image are then expanded, with</w:t>
+      </w:r>
+      <w:r>
+        <w:t xml:space="preserve"> pixel within 5 pixels of a white pixel</w:t>
+      </w:r>
+      <w:r>
+        <w:t xml:space="preserve"> being made</w:t>
+      </w:r>
+      <w:r>
+        <w:t xml:space="preserve"> white. This means that nearby blobs become connected. The downside is that they become more circular and make ball detection trickier.</w:t>
+      </w:r>
+    </w:p>
+    <w:p>
+      <w:r>
+        <w:t>Initially, the first frame of the video is selected to be t</w:t>
+      </w:r>
+      <w:r>
+        <w:t>he</w:t>
+      </w:r>
+      <w:r>
+        <w:t xml:space="preserve"> reference</w:t>
+      </w:r>
+      <w:r>
+        <w:t xml:space="preserve"> background image</w:t>
+      </w:r>
+      <w:r>
+        <w:t xml:space="preserve"> and co</w:t>
+      </w:r>
+      <w:r>
+        <w:t>n</w:t>
+      </w:r>
+      <w:r>
+        <w:t>verted to greyscale</w:t>
+      </w:r>
+      <w:r>
+        <w:t xml:space="preserve">. </w:t>
+      </w:r>
+      <w:r>
+        <w:t>Each frame, the current reference background image is</w:t>
+      </w:r>
+      <w:r>
+        <w:t xml:space="preserve"> split into</w:t>
+      </w:r>
+      <w:r>
+        <w:t xml:space="preserve"> a set number of</w:t>
+      </w:r>
+      <w:r>
+        <w:t xml:space="preserve"> horizontal slices. </w:t>
       </w:r>
       <w:r>
         <w:t xml:space="preserve">The total difference between the pixels of a </w:t>
       </w:r>
       <w:r>
-        <w:t>background slice and the corresponding slice in the current frame</w:t>
+        <w:t xml:space="preserve">background slice and the corresponding slice in </w:t>
+      </w:r>
+      <w:r>
+        <w:t>a greyscaled version of the</w:t>
+      </w:r>
+      <w:r>
+        <w:t xml:space="preserve"> current frame</w:t>
       </w:r>
       <w:r>
         <w:t xml:space="preserve"> is checked</w:t>
@@ -137,13 +299,40 @@
         <w:t>.</w:t>
       </w:r>
       <w:r>
-        <w:t xml:space="preserve"> The reason for using slices of an image instead of its entirety is due to the fact that we don’t want to update the parts of the image where we have moving objects to be the background.</w:t>
-      </w:r>
-      <w:r>
-        <w:t xml:space="preserve"> In other words, if the background reference is no longer providing sufficient information about the moving objects in the frame, it is updated.</w:t>
-      </w:r>
-      <w:r>
-        <w:t xml:space="preserve"> This allows to quickly get rid of noise appearing in various parts of the image that have nothing to do with the objects being thrown up. For example, when the green background cloth moves.</w:t>
+        <w:t xml:space="preserve"> </w:t>
+      </w:r>
+      <w:r>
+        <w:t>This method was chosen to avoid cases in which parts of the background had been reliably altered, but a moving object elsewhere in the frame was blocking this part of the background from being updated</w:t>
+      </w:r>
+      <w:r>
+        <w:t>.</w:t>
+      </w:r>
+      <w:r>
+        <w:t xml:space="preserve"> The total effect of these efforts was that</w:t>
+      </w:r>
+      <w:r>
+        <w:t xml:space="preserve"> if the background reference is no longer providing sufficient information about the moving objects in the frame, it is updated.</w:t>
+      </w:r>
+      <w:r>
+        <w:t xml:space="preserve"> This allows</w:t>
+      </w:r>
+      <w:r>
+        <w:t xml:space="preserve"> us</w:t>
+      </w:r>
+      <w:r>
+        <w:t xml:space="preserve"> to quickly get rid of noise appearing in various parts of the image that have nothing to do with the objects being thrown up</w:t>
+      </w:r>
+      <w:r>
+        <w:t>,</w:t>
+      </w:r>
+      <w:r>
+        <w:t xml:space="preserve"> </w:t>
+      </w:r>
+      <w:r>
+        <w:t>for example, when the</w:t>
+      </w:r>
+      <w:r>
+        <w:t xml:space="preserve"> background cloth moves.</w:t>
       </w:r>
     </w:p>
     <w:p>
@@ -162,20 +351,42 @@
         </w:rPr>
       </w:pPr>
       <w:r>
-        <w:t>To detect the connected components in the resulting bla</w:t>
-      </w:r>
-      <w:r>
-        <w:t>ck and white image we used the M</w:t>
-      </w:r>
-      <w:r>
-        <w:t xml:space="preserve">atlab function </w:t>
-      </w:r>
+        <w:t xml:space="preserve">To detect the connected components in the </w:t>
+      </w:r>
+      <w:r>
+        <w:t>thresholded</w:t>
+      </w:r>
+      <w:r>
+        <w:t xml:space="preserve"> bla</w:t>
+      </w:r>
+      <w:r>
+        <w:t xml:space="preserve">ck and white image we used the </w:t>
+      </w:r>
+      <w:proofErr w:type="spellStart"/>
+      <w:r>
+        <w:t>M</w:t>
+      </w:r>
+      <w:r>
+        <w:t>atlab</w:t>
+      </w:r>
+      <w:proofErr w:type="spellEnd"/>
+      <w:r>
+        <w:t xml:space="preserve"> function </w:t>
+      </w:r>
+      <w:proofErr w:type="spellStart"/>
       <w:r>
         <w:rPr>
           <w:rFonts w:ascii="Consolas" w:hAnsi="Consolas"/>
         </w:rPr>
         <w:t>bwconncomp</w:t>
       </w:r>
+      <w:proofErr w:type="spellEnd"/>
+      <w:r>
+        <w:rPr>
+          <w:rFonts w:ascii="Consolas" w:hAnsi="Consolas"/>
+        </w:rPr>
+        <w:t>,</w:t>
+      </w:r>
       <w:r>
         <w:rPr>
           <w:rFonts w:ascii="Cambria" w:hAnsi="Cambria"/>
@@ -210,37 +421,61 @@
         <w:rPr>
           <w:rFonts w:ascii="Cambria" w:hAnsi="Cambria"/>
         </w:rPr>
-        <w:t xml:space="preserve"> to classify it as part of a larger component</w:t>
+        <w:t xml:space="preserve"> to classify </w:t>
       </w:r>
       <w:r>
         <w:rPr>
           <w:rFonts w:ascii="Cambria" w:hAnsi="Cambria"/>
         </w:rPr>
-        <w:t xml:space="preserve"> or not part of anything</w:t>
+        <w:t>the pixel either</w:t>
       </w:r>
       <w:r>
         <w:rPr>
           <w:rFonts w:ascii="Cambria" w:hAnsi="Cambria"/>
         </w:rPr>
+        <w:t xml:space="preserve"> as part of a larger component</w:t>
+      </w:r>
+      <w:r>
+        <w:rPr>
+          <w:rFonts w:ascii="Cambria" w:hAnsi="Cambria"/>
+        </w:rPr>
+        <w:t xml:space="preserve"> or, if it is not connected to any known component, as a novel component</w:t>
+      </w:r>
+      <w:r>
+        <w:rPr>
+          <w:rFonts w:ascii="Cambria" w:hAnsi="Cambria"/>
+        </w:rPr>
         <w:t xml:space="preserve">. </w:t>
       </w:r>
       <w:r>
         <w:rPr>
           <w:rFonts w:ascii="Cambria" w:hAnsi="Cambria"/>
         </w:rPr>
-        <w:t xml:space="preserve">It returns </w:t>
+        <w:t>The function ultimately</w:t>
       </w:r>
       <w:r>
         <w:rPr>
           <w:rFonts w:ascii="Cambria" w:hAnsi="Cambria"/>
         </w:rPr>
+        <w:t xml:space="preserve"> returns </w:t>
+      </w:r>
+      <w:r>
+        <w:rPr>
+          <w:rFonts w:ascii="Cambria" w:hAnsi="Cambria"/>
+        </w:rPr>
         <w:t xml:space="preserve">a list of pixel indices for every component </w:t>
       </w:r>
       <w:r>
         <w:rPr>
           <w:rFonts w:ascii="Cambria" w:hAnsi="Cambria"/>
         </w:rPr>
-        <w:t>that we then use for ball</w:t>
+        <w:t xml:space="preserve">that we then use for </w:t>
+      </w:r>
+      <w:r>
+        <w:rPr>
+          <w:rFonts w:ascii="Cambria" w:hAnsi="Cambria"/>
+        </w:rPr>
+        <w:t>object</w:t>
       </w:r>
       <w:r>
         <w:rPr>
@@ -295,13 +530,148 @@
         <w:t xml:space="preserve"> and</w:t>
       </w:r>
       <w:r>
-        <w:t xml:space="preserve"> calculate the distance between this object and every o</w:t>
+        <w:t xml:space="preserve"> calculate </w:t>
+      </w:r>
+      <w:r>
+        <w:t>a pseudo-Euclidean</w:t>
+      </w:r>
+      <w:r>
+        <w:t xml:space="preserve"> distance </w:t>
+      </w:r>
+      <w:r>
+        <w:t xml:space="preserve">in three-dimensional space (x coordinate, y coordinate, and time) </w:t>
+      </w:r>
+      <w:r>
+        <w:t>between this object and every o</w:t>
       </w:r>
       <w:r>
         <w:t>bject detected in the last few frames</w:t>
       </w:r>
       <w:r>
-        <w:t>. The closest of these is deemed to be the same object.</w:t>
+        <w:t>, using the following formula:</w:t>
+      </w:r>
+      <w:r>
+        <w:t xml:space="preserve"> </w:t>
+      </w:r>
+    </w:p>
+    <w:p>
+      <w:pPr>
+        <w:jc w:val="center"/>
+      </w:pPr>
+      <m:oMathPara>
+        <m:oMath>
+          <m:rad>
+            <m:radPr>
+              <m:degHide m:val="1"/>
+              <m:ctrlPr>
+                <w:rPr>
+                  <w:rFonts w:ascii="Cambria Math" w:hAnsi="Cambria Math"/>
+                  <w:i/>
+                </w:rPr>
+              </m:ctrlPr>
+            </m:radPr>
+            <m:deg/>
+            <m:e>
+              <m:sSup>
+                <m:sSupPr>
+                  <m:ctrlPr>
+                    <w:rPr>
+                      <w:rFonts w:ascii="Cambria Math" w:hAnsi="Cambria Math"/>
+                      <w:i/>
+                    </w:rPr>
+                  </m:ctrlPr>
+                </m:sSupPr>
+                <m:e>
+                  <m:r>
+                    <w:rPr>
+                      <w:rFonts w:ascii="Cambria Math" w:hAnsi="Cambria Math"/>
+                    </w:rPr>
+                    <m:t>(</m:t>
+                  </m:r>
+                  <m:sSub>
+                    <m:sSubPr>
+                      <m:ctrlPr>
+                        <w:rPr>
+                          <w:rFonts w:ascii="Cambria Math" w:hAnsi="Cambria Math"/>
+                          <w:i/>
+                        </w:rPr>
+                      </m:ctrlPr>
+                    </m:sSubPr>
+                    <m:e>
+                      <m:r>
+                        <w:rPr>
+                          <w:rFonts w:ascii="Cambria Math" w:hAnsi="Cambria Math"/>
+                        </w:rPr>
+                        <m:t>x</m:t>
+                      </m:r>
+                    </m:e>
+                    <m:sub>
+                      <m:r>
+                        <w:rPr>
+                          <w:rFonts w:ascii="Cambria Math" w:hAnsi="Cambria Math"/>
+                        </w:rPr>
+                        <m:t>0</m:t>
+                      </m:r>
+                    </m:sub>
+                  </m:sSub>
+                  <m:r>
+                    <w:rPr>
+                      <w:rFonts w:ascii="Cambria Math" w:hAnsi="Cambria Math"/>
+                    </w:rPr>
+                    <m:t xml:space="preserve">- </m:t>
+                  </m:r>
+                  <m:sSub>
+                    <m:sSubPr>
+                      <m:ctrlPr>
+                        <w:rPr>
+                          <w:rFonts w:ascii="Cambria Math" w:hAnsi="Cambria Math"/>
+                          <w:i/>
+                        </w:rPr>
+                      </m:ctrlPr>
+                    </m:sSubPr>
+                    <m:e>
+                      <m:r>
+                        <w:rPr>
+                          <w:rFonts w:ascii="Cambria Math" w:hAnsi="Cambria Math"/>
+                        </w:rPr>
+                        <m:t>x</m:t>
+                      </m:r>
+                    </m:e>
+                    <m:sub>
+                      <m:r>
+                        <w:rPr>
+                          <w:rFonts w:ascii="Cambria Math" w:hAnsi="Cambria Math"/>
+                        </w:rPr>
+                        <m:t>1</m:t>
+                      </m:r>
+                    </m:sub>
+                  </m:sSub>
+                  <m:r>
+                    <w:rPr>
+                      <w:rFonts w:ascii="Cambria Math" w:hAnsi="Cambria Math"/>
+                    </w:rPr>
+                    <m:t>)</m:t>
+                  </m:r>
+                  <w:bookmarkStart w:id="0" w:name="_GoBack"/>
+                  <w:bookmarkEnd w:id="0"/>
+                </m:e>
+                <m:sup>
+                  <m:r>
+                    <w:rPr>
+                      <w:rFonts w:ascii="Cambria Math" w:hAnsi="Cambria Math"/>
+                    </w:rPr>
+                    <m:t>2</m:t>
+                  </m:r>
+                </m:sup>
+              </m:sSup>
+            </m:e>
+          </m:rad>
+        </m:oMath>
+      </m:oMathPara>
+    </w:p>
+    <w:p>
+      <w:r>
+        <w:t>The closest of these is deemed to be the same object.</w:t>
       </w:r>
       <w:r>
         <w:t xml:space="preserve"> This means that multiple connected components can sometimes be classified as the same object allowing for error in their detection.</w:t>
@@ -534,6 +904,7 @@
         <w:pStyle w:val="Heading2"/>
       </w:pPr>
       <w:r>
+        <w:lastRenderedPageBreak/>
         <w:t>Ball detection</w:t>
       </w:r>
     </w:p>
@@ -554,8 +925,6 @@
       <w:r>
         <w:t>We didn’t use one of the videos for testing and only ran it with the final version of our code. The results from that run are as follows:</w:t>
       </w:r>
-      <w:bookmarkStart w:id="0" w:name="_GoBack"/>
-      <w:bookmarkEnd w:id="0"/>
     </w:p>
     <w:p>
       <w:pPr>
@@ -584,6 +953,7 @@
         <w:pStyle w:val="Heading1"/>
       </w:pPr>
       <w:r>
+        <w:lastRenderedPageBreak/>
         <w:t>Work Distribution</w:t>
       </w:r>
     </w:p>
@@ -601,6 +971,7 @@
         <w:pStyle w:val="Heading1"/>
       </w:pPr>
       <w:r>
+        <w:lastRenderedPageBreak/>
         <w:t>Code</w:t>
       </w:r>
     </w:p>
@@ -616,7 +987,7 @@
 </file>
 
 <file path=word/styles.xml><?xml version="1.0" encoding="utf-8"?>
-<w:styles xmlns:mc="http://schemas.openxmlformats.org/markup-compatibility/2006" xmlns:r="http://schemas.openxmlformats.org/officeDocument/2006/relationships" xmlns:w="http://schemas.openxmlformats.org/wordprocessingml/2006/main" xmlns:w14="http://schemas.microsoft.com/office/word/2010/wordml" mc:Ignorable="w14">
+<w:styles xmlns:mc="http://schemas.openxmlformats.org/markup-compatibility/2006" xmlns:r="http://schemas.openxmlformats.org/officeDocument/2006/relationships" xmlns:w="http://schemas.openxmlformats.org/wordprocessingml/2006/main" xmlns:w14="http://schemas.microsoft.com/office/word/2010/wordml" xmlns:w15="http://schemas.microsoft.com/office/word/2012/wordml" mc:Ignorable="w14 w15">
   <w:docDefaults>
     <w:rPrDefault>
       <w:rPr>
@@ -628,491 +999,369 @@
     </w:rPrDefault>
     <w:pPrDefault/>
   </w:docDefaults>
-  <w:latentStyles w:defLockedState="0" w:defUIPriority="99" w:defSemiHidden="1" w:defUnhideWhenUsed="1" w:defQFormat="0" w:count="276">
-    <w:lsdException w:name="Normal" w:semiHidden="0" w:uiPriority="0" w:unhideWhenUsed="0" w:qFormat="1"/>
-    <w:lsdException w:name="heading 1" w:semiHidden="0" w:uiPriority="9" w:unhideWhenUsed="0" w:qFormat="1"/>
-    <w:lsdException w:name="heading 2" w:uiPriority="9" w:qFormat="1"/>
-    <w:lsdException w:name="heading 3" w:uiPriority="9" w:qFormat="1"/>
-    <w:lsdException w:name="heading 4" w:uiPriority="9" w:qFormat="1"/>
-    <w:lsdException w:name="heading 5" w:uiPriority="9" w:qFormat="1"/>
-    <w:lsdException w:name="heading 6" w:uiPriority="9" w:qFormat="1"/>
-    <w:lsdException w:name="heading 7" w:uiPriority="9" w:qFormat="1"/>
-    <w:lsdException w:name="heading 8" w:uiPriority="9" w:qFormat="1"/>
-    <w:lsdException w:name="heading 9" w:uiPriority="9" w:qFormat="1"/>
-    <w:lsdException w:name="toc 1" w:uiPriority="39"/>
-    <w:lsdException w:name="toc 2" w:uiPriority="39"/>
-    <w:lsdException w:name="toc 3" w:uiPriority="39"/>
-    <w:lsdException w:name="toc 4" w:uiPriority="39"/>
-    <w:lsdException w:name="toc 5" w:uiPriority="39"/>
-    <w:lsdException w:name="toc 6" w:uiPriority="39"/>
-    <w:lsdException w:name="toc 7" w:uiPriority="39"/>
-    <w:lsdException w:name="toc 8" w:uiPriority="39"/>
-    <w:lsdException w:name="toc 9" w:uiPriority="39"/>
-    <w:lsdException w:name="caption" w:uiPriority="35" w:qFormat="1"/>
-    <w:lsdException w:name="Title" w:semiHidden="0" w:uiPriority="10" w:unhideWhenUsed="0" w:qFormat="1"/>
-    <w:lsdException w:name="Default Paragraph Font" w:uiPriority="1"/>
-    <w:lsdException w:name="Subtitle" w:semiHidden="0" w:uiPriority="11" w:unhideWhenUsed="0" w:qFormat="1"/>
-    <w:lsdException w:name="Strong" w:semiHidden="0" w:uiPriority="22" w:unhideWhenUsed="0" w:qFormat="1"/>
-    <w:lsdException w:name="Emphasis" w:semiHidden="0" w:uiPriority="20" w:unhideWhenUsed="0" w:qFormat="1"/>
-    <w:lsdException w:name="Table Grid" w:semiHidden="0" w:uiPriority="59" w:unhideWhenUsed="0"/>
-    <w:lsdException w:name="Placeholder Text" w:unhideWhenUsed="0"/>
-    <w:lsdException w:name="No Spacing" w:semiHidden="0" w:uiPriority="1" w:unhideWhenUsed="0" w:qFormat="1"/>
-    <w:lsdException w:name="Light Shading" w:semiHidden="0" w:uiPriority="60" w:unhideWhenUsed="0"/>
-    <w:lsdException w:name="Light List" w:semiHidden="0" w:uiPriority="61" w:unhideWhenUsed="0"/>
-    <w:lsdException w:name="Light Grid" w:semiHidden="0" w:uiPriority="62" w:unhideWhenUsed="0"/>
-    <w:lsdException w:name="Medium Shading 1" w:semiHidden="0" w:uiPriority="63" w:unhideWhenUsed="0"/>
-    <w:lsdException w:name="Medium Shading 2" w:semiHidden="0" w:uiPriority="64" w:unhideWhenUsed="0"/>
-    <w:lsdException w:name="Medium List 1" w:semiHidden="0" w:uiPriority="65" w:unhideWhenUsed="0"/>
-    <w:lsdException w:name="Medium List 2" w:semiHidden="0" w:uiPriority="66" w:unhideWhenUsed="0"/>
-    <w:lsdException w:name="Medium Grid 1" w:semiHidden="0" w:uiPriority="67" w:unhideWhenUsed="0"/>
-    <w:lsdException w:name="Medium Grid 2" w:semiHidden="0" w:uiPriority="68" w:unhideWhenUsed="0"/>
-    <w:lsdException w:name="Medium Grid 3" w:semiHidden="0" w:uiPriority="69" w:unhideWhenUsed="0"/>
-    <w:lsdException w:name="Dark List" w:semiHidden="0" w:uiPriority="70" w:unhideWhenUsed="0"/>
-    <w:lsdException w:name="Colorful Shading" w:semiHidden="0" w:uiPriority="71" w:unhideWhenUsed="0"/>
-    <w:lsdException w:name="Colorful List" w:semiHidden="0" w:uiPriority="72" w:unhideWhenUsed="0"/>
-    <w:lsdException w:name="Colorful Grid" w:semiHidden="0" w:uiPriority="73" w:unhideWhenUsed="0"/>
-    <w:lsdException w:name="Light Shading Accent 1" w:semiHidden="0" w:uiPriority="60" w:unhideWhenUsed="0"/>
-    <w:lsdException w:name="Light List Accent 1" w:semiHidden="0" w:uiPriority="61" w:unhideWhenUsed="0"/>
-    <w:lsdException w:name="Light Grid Accent 1" w:semiHidden="0" w:uiPriority="62" w:unhideWhenUsed="0"/>
-    <w:lsdException w:name="Medium Shading 1 Accent 1" w:semiHidden="0" w:uiPriority="63" w:unhideWhenUsed="0"/>
-    <w:lsdException w:name="Medium Shading 2 Accent 1" w:semiHidden="0" w:uiPriority="64" w:unhideWhenUsed="0"/>
-    <w:lsdException w:name="Medium List 1 Accent 1" w:semiHidden="0" w:uiPriority="65" w:unhideWhenUsed="0"/>
-    <w:lsdException w:name="Revision" w:unhideWhenUsed="0"/>
-    <w:lsdException w:name="List Paragraph" w:semiHidden="0" w:uiPriority="34" w:unhideWhenUsed="0" w:qFormat="1"/>
-    <w:lsdException w:name="Quote" w:semiHidden="0" w:uiPriority="29" w:unhideWhenUsed="0" w:qFormat="1"/>
-    <w:lsdException w:name="Intense Quote" w:semiHidden="0" w:uiPriority="30" w:unhideWhenUsed="0" w:qFormat="1"/>
-    <w:lsdException w:name="Medium List 2 Accent 1" w:semiHidden="0" w:uiPriority="66" w:unhideWhenUsed="0"/>
-    <w:lsdException w:name="Medium Grid 1 Accent 1" w:semiHidden="0" w:uiPriority="67" w:unhideWhenUsed="0"/>
-    <w:lsdException w:name="Medium Grid 2 Accent 1" w:semiHidden="0" w:uiPriority="68" w:unhideWhenUsed="0"/>
-    <w:lsdException w:name="Medium Grid 3 Accent 1" w:semiHidden="0" w:uiPriority="69" w:unhideWhenUsed="0"/>
-    <w:lsdException w:name="Dark List Accent 1" w:semiHidden="0" w:uiPriority="70" w:unhideWhenUsed="0"/>
-    <w:lsdException w:name="Colorful Shading Accent 1" w:semiHidden="0" w:uiPriority="71" w:unhideWhenUsed="0"/>
-    <w:lsdException w:name="Colorful List Accent 1" w:semiHidden="0" w:uiPriority="72" w:unhideWhenUsed="0"/>
-    <w:lsdException w:name="Colorful Grid Accent 1" w:semiHidden="0" w:uiPriority="73" w:unhideWhenUsed="0"/>
-    <w:lsdException w:name="Light Shading Accent 2" w:semiHidden="0" w:uiPriority="60" w:unhideWhenUsed="0"/>
-    <w:lsdException w:name="Light List Accent 2" w:semiHidden="0" w:uiPriority="61" w:unhideWhenUsed="0"/>
-    <w:lsdException w:name="Light Grid Accent 2" w:semiHidden="0" w:uiPriority="62" w:unhideWhenUsed="0"/>
-    <w:lsdException w:name="Medium Shading 1 Accent 2" w:semiHidden="0" w:uiPriority="63" w:unhideWhenUsed="0"/>
-    <w:lsdException w:name="Medium Shading 2 Accent 2" w:semiHidden="0" w:uiPriority="64" w:unhideWhenUsed="0"/>
-    <w:lsdException w:name="Medium List 1 Accent 2" w:semiHidden="0" w:uiPriority="65" w:unhideWhenUsed="0"/>
-    <w:lsdException w:name="Medium List 2 Accent 2" w:semiHidden="0" w:uiPriority="66" w:unhideWhenUsed="0"/>
-    <w:lsdException w:name="Medium Grid 1 Accent 2" w:semiHidden="0" w:uiPriority="67" w:unhideWhenUsed="0"/>
-    <w:lsdException w:name="Medium Grid 2 Accent 2" w:semiHidden="0" w:uiPriority="68" w:unhideWhenUsed="0"/>
-    <w:lsdException w:name="Medium Grid 3 Accent 2" w:semiHidden="0" w:uiPriority="69" w:unhideWhenUsed="0"/>
-    <w:lsdException w:name="Dark List Accent 2" w:semiHidden="0" w:uiPriority="70" w:unhideWhenUsed="0"/>
-    <w:lsdException w:name="Colorful Shading Accent 2" w:semiHidden="0" w:uiPriority="71" w:unhideWhenUsed="0"/>
-    <w:lsdException w:name="Colorful List Accent 2" w:semiHidden="0" w:uiPriority="72" w:unhideWhenUsed="0"/>
-    <w:lsdException w:name="Colorful Grid Accent 2" w:semiHidden="0" w:uiPriority="73" w:unhideWhenUsed="0"/>
-    <w:lsdException w:name="Light Shading Accent 3" w:semiHidden="0" w:uiPriority="60" w:unhideWhenUsed="0"/>
-    <w:lsdException w:name="Light List Accent 3" w:semiHidden="0" w:uiPriority="61" w:unhideWhenUsed="0"/>
-    <w:lsdException w:name="Light Grid Accent 3" w:semiHidden="0" w:uiPriority="62" w:unhideWhenUsed="0"/>
-    <w:lsdException w:name="Medium Shading 1 Accent 3" w:semiHidden="0" w:uiPriority="63" w:unhideWhenUsed="0"/>
-    <w:lsdException w:name="Medium Shading 2 Accent 3" w:semiHidden="0" w:uiPriority="64" w:unhideWhenUsed="0"/>
-    <w:lsdException w:name="Medium List 1 Accent 3" w:semiHidden="0" w:uiPriority="65" w:unhideWhenUsed="0"/>
-    <w:lsdException w:name="Medium List 2 Accent 3" w:semiHidden="0" w:uiPriority="66" w:unhideWhenUsed="0"/>
-    <w:lsdException w:name="Medium Grid 1 Accent 3" w:semiHidden="0" w:uiPriority="67" w:unhideWhenUsed="0"/>
-    <w:lsdException w:name="Medium Grid 2 Accent 3" w:semiHidden="0" w:uiPriority="68" w:unhideWhenUsed="0"/>
-    <w:lsdException w:name="Medium Grid 3 Accent 3" w:semiHidden="0" w:uiPriority="69" w:unhideWhenUsed="0"/>
-    <w:lsdException w:name="Dark List Accent 3" w:semiHidden="0" w:uiPriority="70" w:unhideWhenUsed="0"/>
-    <w:lsdException w:name="Colorful Shading Accent 3" w:semiHidden="0" w:uiPriority="71" w:unhideWhenUsed="0"/>
-    <w:lsdException w:name="Colorful List Accent 3" w:semiHidden="0" w:uiPriority="72" w:unhideWhenUsed="0"/>
-    <w:lsdException w:name="Colorful Grid Accent 3" w:semiHidden="0" w:uiPriority="73" w:unhideWhenUsed="0"/>
-    <w:lsdException w:name="Light Shading Accent 4" w:semiHidden="0" w:uiPriority="60" w:unhideWhenUsed="0"/>
-    <w:lsdException w:name="Light List Accent 4" w:semiHidden="0" w:uiPriority="61" w:unhideWhenUsed="0"/>
-    <w:lsdException w:name="Light Grid Accent 4" w:semiHidden="0" w:uiPriority="62" w:unhideWhenUsed="0"/>
-    <w:lsdException w:name="Medium Shading 1 Accent 4" w:semiHidden="0" w:uiPriority="63" w:unhideWhenUsed="0"/>
-    <w:lsdException w:name="Medium Shading 2 Accent 4" w:semiHidden="0" w:uiPriority="64" w:unhideWhenUsed="0"/>
-    <w:lsdException w:name="Medium List 1 Accent 4" w:semiHidden="0" w:uiPriority="65" w:unhideWhenUsed="0"/>
-    <w:lsdException w:name="Medium List 2 Accent 4" w:semiHidden="0" w:uiPriority="66" w:unhideWhenUsed="0"/>
-    <w:lsdException w:name="Medium Grid 1 Accent 4" w:semiHidden="0" w:uiPriority="67" w:unhideWhenUsed="0"/>
-    <w:lsdException w:name="Medium Grid 2 Accent 4" w:semiHidden="0" w:uiPriority="68" w:unhideWhenUsed="0"/>
-    <w:lsdException w:name="Medium Grid 3 Accent 4" w:semiHidden="0" w:uiPriority="69" w:unhideWhenUsed="0"/>
-    <w:lsdException w:name="Dark List Accent 4" w:semiHidden="0" w:uiPriority="70" w:unhideWhenUsed="0"/>
-    <w:lsdException w:name="Colorful Shading Accent 4" w:semiHidden="0" w:uiPriority="71" w:unhideWhenUsed="0"/>
-    <w:lsdException w:name="Colorful List Accent 4" w:semiHidden="0" w:uiPriority="72" w:unhideWhenUsed="0"/>
-    <w:lsdException w:name="Colorful Grid Accent 4" w:semiHidden="0" w:uiPriority="73" w:unhideWhenUsed="0"/>
-    <w:lsdException w:name="Light Shading Accent 5" w:semiHidden="0" w:uiPriority="60" w:unhideWhenUsed="0"/>
-    <w:lsdException w:name="Light List Accent 5" w:semiHidden="0" w:uiPriority="61" w:unhideWhenUsed="0"/>
-    <w:lsdException w:name="Light Grid Accent 5" w:semiHidden="0" w:uiPriority="62" w:unhideWhenUsed="0"/>
-    <w:lsdException w:name="Medium Shading 1 Accent 5" w:semiHidden="0" w:uiPriority="63" w:unhideWhenUsed="0"/>
-    <w:lsdException w:name="Medium Shading 2 Accent 5" w:semiHidden="0" w:uiPriority="64" w:unhideWhenUsed="0"/>
-    <w:lsdException w:name="Medium List 1 Accent 5" w:semiHidden="0" w:uiPriority="65" w:unhideWhenUsed="0"/>
-    <w:lsdException w:name="Medium List 2 Accent 5" w:semiHidden="0" w:uiPriority="66" w:unhideWhenUsed="0"/>
-    <w:lsdException w:name="Medium Grid 1 Accent 5" w:semiHidden="0" w:uiPriority="67" w:unhideWhenUsed="0"/>
-    <w:lsdException w:name="Medium Grid 2 Accent 5" w:semiHidden="0" w:uiPriority="68" w:unhideWhenUsed="0"/>
-    <w:lsdException w:name="Medium Grid 3 Accent 5" w:semiHidden="0" w:uiPriority="69" w:unhideWhenUsed="0"/>
-    <w:lsdException w:name="Dark List Accent 5" w:semiHidden="0" w:uiPriority="70" w:unhideWhenUsed="0"/>
-    <w:lsdException w:name="Colorful Shading Accent 5" w:semiHidden="0" w:uiPriority="71" w:unhideWhenUsed="0"/>
-    <w:lsdException w:name="Colorful List Accent 5" w:semiHidden="0" w:uiPriority="72" w:unhideWhenUsed="0"/>
-    <w:lsdException w:name="Colorful Grid Accent 5" w:semiHidden="0" w:uiPriority="73" w:unhideWhenUsed="0"/>
-    <w:lsdException w:name="Light Shading Accent 6" w:semiHidden="0" w:uiPriority="60" w:unhideWhenUsed="0"/>
-    <w:lsdException w:name="Light List Accent 6" w:semiHidden="0" w:uiPriority="61" w:unhideWhenUsed="0"/>
-    <w:lsdException w:name="Light Grid Accent 6" w:semiHidden="0" w:uiPriority="62" w:unhideWhenUsed="0"/>
-    <w:lsdException w:name="Medium Shading 1 Accent 6" w:semiHidden="0" w:uiPriority="63" w:unhideWhenUsed="0"/>
-    <w:lsdException w:name="Medium Shading 2 Accent 6" w:semiHidden="0" w:uiPriority="64" w:unhideWhenUsed="0"/>
-    <w:lsdException w:name="Medium List 1 Accent 6" w:semiHidden="0" w:uiPriority="65" w:unhideWhenUsed="0"/>
-    <w:lsdException w:name="Medium List 2 Accent 6" w:semiHidden="0" w:uiPriority="66" w:unhideWhenUsed="0"/>
-    <w:lsdException w:name="Medium Grid 1 Accent 6" w:semiHidden="0" w:uiPriority="67" w:unhideWhenUsed="0"/>
-    <w:lsdException w:name="Medium Grid 2 Accent 6" w:semiHidden="0" w:uiPriority="68" w:unhideWhenUsed="0"/>
-    <w:lsdException w:name="Medium Grid 3 Accent 6" w:semiHidden="0" w:uiPriority="69" w:unhideWhenUsed="0"/>
-    <w:lsdException w:name="Dark List Accent 6" w:semiHidden="0" w:uiPriority="70" w:unhideWhenUsed="0"/>
-    <w:lsdException w:name="Colorful Shading Accent 6" w:semiHidden="0" w:uiPriority="71" w:unhideWhenUsed="0"/>
-    <w:lsdException w:name="Colorful List Accent 6" w:semiHidden="0" w:uiPriority="72" w:unhideWhenUsed="0"/>
-    <w:lsdException w:name="Colorful Grid Accent 6" w:semiHidden="0" w:uiPriority="73" w:unhideWhenUsed="0"/>
-    <w:lsdException w:name="Subtle Emphasis" w:semiHidden="0" w:uiPriority="19" w:unhideWhenUsed="0" w:qFormat="1"/>
-    <w:lsdException w:name="Intense Emphasis" w:semiHidden="0" w:uiPriority="21" w:unhideWhenUsed="0" w:qFormat="1"/>
-    <w:lsdException w:name="Subtle Reference" w:semiHidden="0" w:uiPriority="31" w:unhideWhenUsed="0" w:qFormat="1"/>
-    <w:lsdException w:name="Intense Reference" w:semiHidden="0" w:uiPriority="32" w:unhideWhenUsed="0" w:qFormat="1"/>
-    <w:lsdException w:name="Book Title" w:semiHidden="0" w:uiPriority="33" w:unhideWhenUsed="0" w:qFormat="1"/>
-    <w:lsdException w:name="Bibliography" w:uiPriority="37"/>
-    <w:lsdException w:name="TOC Heading" w:uiPriority="39" w:qFormat="1"/>
-  </w:latentStyles>
-  <w:style w:type="paragraph" w:default="1" w:styleId="Normal">
-    <w:name w:val="Normal"/>
-    <w:qFormat/>
-    <w:rsid w:val="00D21033"/>
-    <w:pPr>
-      <w:spacing w:after="120"/>
-      <w:jc w:val="both"/>
-    </w:pPr>
-  </w:style>
-  <w:style w:type="paragraph" w:styleId="Heading1">
-    <w:name w:val="heading 1"/>
-    <w:basedOn w:val="Normal"/>
-    <w:next w:val="Normal"/>
-    <w:link w:val="Heading1Char"/>
-    <w:uiPriority w:val="9"/>
-    <w:qFormat/>
-    <w:rsid w:val="00F25FE3"/>
-    <w:pPr>
-      <w:keepNext/>
-      <w:keepLines/>
-      <w:spacing w:before="480"/>
-      <w:outlineLvl w:val="0"/>
-    </w:pPr>
-    <w:rPr>
-      <w:rFonts w:asciiTheme="majorHAnsi" w:eastAsiaTheme="majorEastAsia" w:hAnsiTheme="majorHAnsi" w:cstheme="majorBidi"/>
-      <w:b/>
-      <w:bCs/>
-      <w:color w:val="345A8A" w:themeColor="accent1" w:themeShade="B5"/>
-      <w:sz w:val="32"/>
-      <w:szCs w:val="32"/>
-    </w:rPr>
-  </w:style>
-  <w:style w:type="paragraph" w:styleId="Heading2">
-    <w:name w:val="heading 2"/>
-    <w:basedOn w:val="Normal"/>
-    <w:next w:val="Normal"/>
-    <w:link w:val="Heading2Char"/>
-    <w:uiPriority w:val="9"/>
-    <w:unhideWhenUsed/>
-    <w:qFormat/>
-    <w:rsid w:val="00BC71F5"/>
-    <w:pPr>
-      <w:keepNext/>
-      <w:keepLines/>
-      <w:spacing w:before="200"/>
-      <w:outlineLvl w:val="1"/>
-    </w:pPr>
-    <w:rPr>
-      <w:rFonts w:asciiTheme="majorHAnsi" w:eastAsiaTheme="majorEastAsia" w:hAnsiTheme="majorHAnsi" w:cstheme="majorBidi"/>
-      <w:b/>
-      <w:bCs/>
-      <w:color w:val="4F81BD" w:themeColor="accent1"/>
-      <w:sz w:val="26"/>
-      <w:szCs w:val="26"/>
-    </w:rPr>
-  </w:style>
-  <w:style w:type="character" w:default="1" w:styleId="DefaultParagraphFont">
-    <w:name w:val="Default Paragraph Font"/>
-    <w:uiPriority w:val="1"/>
-    <w:semiHidden/>
-    <w:unhideWhenUsed/>
-  </w:style>
-  <w:style w:type="table" w:default="1" w:styleId="TableNormal">
-    <w:name w:val="Normal Table"/>
-    <w:uiPriority w:val="99"/>
-    <w:semiHidden/>
-    <w:unhideWhenUsed/>
-    <w:tblPr>
-      <w:tblInd w:w="0" w:type="dxa"/>
-      <w:tblCellMar>
-        <w:top w:w="0" w:type="dxa"/>
-        <w:left w:w="108" w:type="dxa"/>
-        <w:bottom w:w="0" w:type="dxa"/>
-        <w:right w:w="108" w:type="dxa"/>
-      </w:tblCellMar>
-    </w:tblPr>
-  </w:style>
-  <w:style w:type="numbering" w:default="1" w:styleId="NoList">
-    <w:name w:val="No List"/>
-    <w:uiPriority w:val="99"/>
-    <w:semiHidden/>
-    <w:unhideWhenUsed/>
-  </w:style>
-  <w:style w:type="paragraph" w:styleId="Title">
-    <w:name w:val="Title"/>
-    <w:basedOn w:val="Normal"/>
-    <w:next w:val="Normal"/>
-    <w:link w:val="TitleChar"/>
-    <w:uiPriority w:val="10"/>
-    <w:qFormat/>
-    <w:rsid w:val="003A79F2"/>
-    <w:pPr>
-      <w:pBdr>
-        <w:bottom w:val="single" w:sz="8" w:space="4" w:color="4F81BD" w:themeColor="accent1"/>
-      </w:pBdr>
-      <w:spacing w:after="300"/>
-      <w:contextualSpacing/>
-    </w:pPr>
-    <w:rPr>
-      <w:rFonts w:asciiTheme="majorHAnsi" w:eastAsiaTheme="majorEastAsia" w:hAnsiTheme="majorHAnsi" w:cstheme="majorBidi"/>
-      <w:color w:val="17365D" w:themeColor="text2" w:themeShade="BF"/>
-      <w:spacing w:val="5"/>
-      <w:kern w:val="28"/>
-      <w:sz w:val="52"/>
-      <w:szCs w:val="52"/>
-    </w:rPr>
-  </w:style>
-  <w:style w:type="character" w:customStyle="1" w:styleId="TitleChar">
-    <w:name w:val="Title Char"/>
-    <w:basedOn w:val="DefaultParagraphFont"/>
-    <w:link w:val="Title"/>
-    <w:uiPriority w:val="10"/>
-    <w:rsid w:val="003A79F2"/>
-    <w:rPr>
-      <w:rFonts w:asciiTheme="majorHAnsi" w:eastAsiaTheme="majorEastAsia" w:hAnsiTheme="majorHAnsi" w:cstheme="majorBidi"/>
-      <w:color w:val="17365D" w:themeColor="text2" w:themeShade="BF"/>
-      <w:spacing w:val="5"/>
-      <w:kern w:val="28"/>
-      <w:sz w:val="52"/>
-      <w:szCs w:val="52"/>
-    </w:rPr>
-  </w:style>
-  <w:style w:type="character" w:customStyle="1" w:styleId="Heading2Char">
-    <w:name w:val="Heading 2 Char"/>
-    <w:basedOn w:val="DefaultParagraphFont"/>
-    <w:link w:val="Heading2"/>
-    <w:uiPriority w:val="9"/>
-    <w:rsid w:val="00BC71F5"/>
-    <w:rPr>
-      <w:rFonts w:asciiTheme="majorHAnsi" w:eastAsiaTheme="majorEastAsia" w:hAnsiTheme="majorHAnsi" w:cstheme="majorBidi"/>
-      <w:b/>
-      <w:bCs/>
-      <w:color w:val="4F81BD" w:themeColor="accent1"/>
-      <w:sz w:val="26"/>
-      <w:szCs w:val="26"/>
-    </w:rPr>
-  </w:style>
-  <w:style w:type="character" w:customStyle="1" w:styleId="Heading1Char">
-    <w:name w:val="Heading 1 Char"/>
-    <w:basedOn w:val="DefaultParagraphFont"/>
-    <w:link w:val="Heading1"/>
-    <w:uiPriority w:val="9"/>
-    <w:rsid w:val="00F25FE3"/>
-    <w:rPr>
-      <w:rFonts w:asciiTheme="majorHAnsi" w:eastAsiaTheme="majorEastAsia" w:hAnsiTheme="majorHAnsi" w:cstheme="majorBidi"/>
-      <w:b/>
-      <w:bCs/>
-      <w:color w:val="345A8A" w:themeColor="accent1" w:themeShade="B5"/>
-      <w:sz w:val="32"/>
-      <w:szCs w:val="32"/>
-    </w:rPr>
-  </w:style>
-  <w:style w:type="character" w:styleId="PlaceholderText">
-    <w:name w:val="Placeholder Text"/>
-    <w:basedOn w:val="DefaultParagraphFont"/>
-    <w:uiPriority w:val="99"/>
-    <w:semiHidden/>
-    <w:rsid w:val="00BB415B"/>
-    <w:rPr>
-      <w:color w:val="808080"/>
-    </w:rPr>
-  </w:style>
-  <w:style w:type="paragraph" w:styleId="BalloonText">
-    <w:name w:val="Balloon Text"/>
-    <w:basedOn w:val="Normal"/>
-    <w:link w:val="BalloonTextChar"/>
-    <w:uiPriority w:val="99"/>
-    <w:semiHidden/>
-    <w:unhideWhenUsed/>
-    <w:rsid w:val="00BB415B"/>
-    <w:pPr>
-      <w:spacing w:after="0"/>
-    </w:pPr>
-    <w:rPr>
-      <w:rFonts w:ascii="Lucida Grande" w:hAnsi="Lucida Grande" w:cs="Lucida Grande"/>
-      <w:sz w:val="18"/>
-      <w:szCs w:val="18"/>
-    </w:rPr>
-  </w:style>
-  <w:style w:type="character" w:customStyle="1" w:styleId="BalloonTextChar">
-    <w:name w:val="Balloon Text Char"/>
-    <w:basedOn w:val="DefaultParagraphFont"/>
-    <w:link w:val="BalloonText"/>
-    <w:uiPriority w:val="99"/>
-    <w:semiHidden/>
-    <w:rsid w:val="00BB415B"/>
-    <w:rPr>
-      <w:rFonts w:ascii="Lucida Grande" w:hAnsi="Lucida Grande" w:cs="Lucida Grande"/>
-      <w:sz w:val="18"/>
-      <w:szCs w:val="18"/>
-    </w:rPr>
-  </w:style>
-</w:styles>
-</file>
-
-<file path=word/stylesWithEffects.xml><?xml version="1.0" encoding="utf-8"?>
-<w:styles xmlns:wpc="http://schemas.microsoft.com/office/word/2010/wordprocessingCanvas" xmlns:mo="http://schemas.microsoft.com/office/mac/office/2008/main" xmlns:mc="http://schemas.openxmlformats.org/markup-compatibility/2006" xmlns:mv="urn:schemas-microsoft-com:mac:vml" xmlns:o="urn:schemas-microsoft-com:office:office" xmlns:r="http://schemas.openxmlformats.org/officeDocument/2006/relationships" xmlns:m="http://schemas.openxmlformats.org/officeDocument/2006/math" xmlns:v="urn:schemas-microsoft-com:vml" xmlns:wp14="http://schemas.microsoft.com/office/word/2010/wordprocessingDrawing" xmlns:wp="http://schemas.openxmlformats.org/drawingml/2006/wordprocessingDrawing" xmlns:w10="urn:schemas-microsoft-com:office:word" xmlns:w="http://schemas.openxmlformats.org/wordprocessingml/2006/main" xmlns:w14="http://schemas.microsoft.com/office/word/2010/wordml" xmlns:wpg="http://schemas.microsoft.com/office/word/2010/wordprocessingGroup" xmlns:wpi="http://schemas.microsoft.com/office/word/2010/wordprocessingInk" xmlns:wne="http://schemas.microsoft.com/office/word/2006/wordml" xmlns:wps="http://schemas.microsoft.com/office/word/2010/wordprocessingShape" mc:Ignorable="w14 wp14">
-  <w:docDefaults>
-    <w:rPrDefault>
-      <w:rPr>
-        <w:rFonts w:asciiTheme="minorHAnsi" w:eastAsiaTheme="minorEastAsia" w:hAnsiTheme="minorHAnsi" w:cstheme="minorBidi"/>
-        <w:sz w:val="24"/>
-        <w:szCs w:val="24"/>
-        <w:lang w:val="en-US" w:eastAsia="en-US" w:bidi="ar-SA"/>
-      </w:rPr>
-    </w:rPrDefault>
-    <w:pPrDefault/>
-  </w:docDefaults>
-  <w:latentStyles w:defLockedState="0" w:defUIPriority="99" w:defSemiHidden="1" w:defUnhideWhenUsed="1" w:defQFormat="0" w:count="276">
-    <w:lsdException w:name="Normal" w:semiHidden="0" w:uiPriority="0" w:unhideWhenUsed="0" w:qFormat="1"/>
-    <w:lsdException w:name="heading 1" w:semiHidden="0" w:uiPriority="9" w:unhideWhenUsed="0" w:qFormat="1"/>
-    <w:lsdException w:name="heading 2" w:uiPriority="9" w:qFormat="1"/>
-    <w:lsdException w:name="heading 3" w:uiPriority="9" w:qFormat="1"/>
-    <w:lsdException w:name="heading 4" w:uiPriority="9" w:qFormat="1"/>
-    <w:lsdException w:name="heading 5" w:uiPriority="9" w:qFormat="1"/>
-    <w:lsdException w:name="heading 6" w:uiPriority="9" w:qFormat="1"/>
-    <w:lsdException w:name="heading 7" w:uiPriority="9" w:qFormat="1"/>
-    <w:lsdException w:name="heading 8" w:uiPriority="9" w:qFormat="1"/>
-    <w:lsdException w:name="heading 9" w:uiPriority="9" w:qFormat="1"/>
-    <w:lsdException w:name="toc 1" w:uiPriority="39"/>
-    <w:lsdException w:name="toc 2" w:uiPriority="39"/>
-    <w:lsdException w:name="toc 3" w:uiPriority="39"/>
-    <w:lsdException w:name="toc 4" w:uiPriority="39"/>
-    <w:lsdException w:name="toc 5" w:uiPriority="39"/>
-    <w:lsdException w:name="toc 6" w:uiPriority="39"/>
-    <w:lsdException w:name="toc 7" w:uiPriority="39"/>
-    <w:lsdException w:name="toc 8" w:uiPriority="39"/>
-    <w:lsdException w:name="toc 9" w:uiPriority="39"/>
-    <w:lsdException w:name="caption" w:uiPriority="35" w:qFormat="1"/>
-    <w:lsdException w:name="Title" w:semiHidden="0" w:uiPriority="10" w:unhideWhenUsed="0" w:qFormat="1"/>
-    <w:lsdException w:name="Default Paragraph Font" w:uiPriority="1"/>
-    <w:lsdException w:name="Subtitle" w:semiHidden="0" w:uiPriority="11" w:unhideWhenUsed="0" w:qFormat="1"/>
-    <w:lsdException w:name="Strong" w:semiHidden="0" w:uiPriority="22" w:unhideWhenUsed="0" w:qFormat="1"/>
-    <w:lsdException w:name="Emphasis" w:semiHidden="0" w:uiPriority="20" w:unhideWhenUsed="0" w:qFormat="1"/>
-    <w:lsdException w:name="Table Grid" w:semiHidden="0" w:uiPriority="59" w:unhideWhenUsed="0"/>
-    <w:lsdException w:name="Placeholder Text" w:unhideWhenUsed="0"/>
-    <w:lsdException w:name="No Spacing" w:semiHidden="0" w:uiPriority="1" w:unhideWhenUsed="0" w:qFormat="1"/>
-    <w:lsdException w:name="Light Shading" w:semiHidden="0" w:uiPriority="60" w:unhideWhenUsed="0"/>
-    <w:lsdException w:name="Light List" w:semiHidden="0" w:uiPriority="61" w:unhideWhenUsed="0"/>
-    <w:lsdException w:name="Light Grid" w:semiHidden="0" w:uiPriority="62" w:unhideWhenUsed="0"/>
-    <w:lsdException w:name="Medium Shading 1" w:semiHidden="0" w:uiPriority="63" w:unhideWhenUsed="0"/>
-    <w:lsdException w:name="Medium Shading 2" w:semiHidden="0" w:uiPriority="64" w:unhideWhenUsed="0"/>
-    <w:lsdException w:name="Medium List 1" w:semiHidden="0" w:uiPriority="65" w:unhideWhenUsed="0"/>
-    <w:lsdException w:name="Medium List 2" w:semiHidden="0" w:uiPriority="66" w:unhideWhenUsed="0"/>
-    <w:lsdException w:name="Medium Grid 1" w:semiHidden="0" w:uiPriority="67" w:unhideWhenUsed="0"/>
-    <w:lsdException w:name="Medium Grid 2" w:semiHidden="0" w:uiPriority="68" w:unhideWhenUsed="0"/>
-    <w:lsdException w:name="Medium Grid 3" w:semiHidden="0" w:uiPriority="69" w:unhideWhenUsed="0"/>
-    <w:lsdException w:name="Dark List" w:semiHidden="0" w:uiPriority="70" w:unhideWhenUsed="0"/>
-    <w:lsdException w:name="Colorful Shading" w:semiHidden="0" w:uiPriority="71" w:unhideWhenUsed="0"/>
-    <w:lsdException w:name="Colorful List" w:semiHidden="0" w:uiPriority="72" w:unhideWhenUsed="0"/>
-    <w:lsdException w:name="Colorful Grid" w:semiHidden="0" w:uiPriority="73" w:unhideWhenUsed="0"/>
-    <w:lsdException w:name="Light Shading Accent 1" w:semiHidden="0" w:uiPriority="60" w:unhideWhenUsed="0"/>
-    <w:lsdException w:name="Light List Accent 1" w:semiHidden="0" w:uiPriority="61" w:unhideWhenUsed="0"/>
-    <w:lsdException w:name="Light Grid Accent 1" w:semiHidden="0" w:uiPriority="62" w:unhideWhenUsed="0"/>
-    <w:lsdException w:name="Medium Shading 1 Accent 1" w:semiHidden="0" w:uiPriority="63" w:unhideWhenUsed="0"/>
-    <w:lsdException w:name="Medium Shading 2 Accent 1" w:semiHidden="0" w:uiPriority="64" w:unhideWhenUsed="0"/>
-    <w:lsdException w:name="Medium List 1 Accent 1" w:semiHidden="0" w:uiPriority="65" w:unhideWhenUsed="0"/>
-    <w:lsdException w:name="Revision" w:unhideWhenUsed="0"/>
-    <w:lsdException w:name="List Paragraph" w:semiHidden="0" w:uiPriority="34" w:unhideWhenUsed="0" w:qFormat="1"/>
-    <w:lsdException w:name="Quote" w:semiHidden="0" w:uiPriority="29" w:unhideWhenUsed="0" w:qFormat="1"/>
-    <w:lsdException w:name="Intense Quote" w:semiHidden="0" w:uiPriority="30" w:unhideWhenUsed="0" w:qFormat="1"/>
-    <w:lsdException w:name="Medium List 2 Accent 1" w:semiHidden="0" w:uiPriority="66" w:unhideWhenUsed="0"/>
-    <w:lsdException w:name="Medium Grid 1 Accent 1" w:semiHidden="0" w:uiPriority="67" w:unhideWhenUsed="0"/>
-    <w:lsdException w:name="Medium Grid 2 Accent 1" w:semiHidden="0" w:uiPriority="68" w:unhideWhenUsed="0"/>
-    <w:lsdException w:name="Medium Grid 3 Accent 1" w:semiHidden="0" w:uiPriority="69" w:unhideWhenUsed="0"/>
-    <w:lsdException w:name="Dark List Accent 1" w:semiHidden="0" w:uiPriority="70" w:unhideWhenUsed="0"/>
-    <w:lsdException w:name="Colorful Shading Accent 1" w:semiHidden="0" w:uiPriority="71" w:unhideWhenUsed="0"/>
-    <w:lsdException w:name="Colorful List Accent 1" w:semiHidden="0" w:uiPriority="72" w:unhideWhenUsed="0"/>
-    <w:lsdException w:name="Colorful Grid Accent 1" w:semiHidden="0" w:uiPriority="73" w:unhideWhenUsed="0"/>
-    <w:lsdException w:name="Light Shading Accent 2" w:semiHidden="0" w:uiPriority="60" w:unhideWhenUsed="0"/>
-    <w:lsdException w:name="Light List Accent 2" w:semiHidden="0" w:uiPriority="61" w:unhideWhenUsed="0"/>
-    <w:lsdException w:name="Light Grid Accent 2" w:semiHidden="0" w:uiPriority="62" w:unhideWhenUsed="0"/>
-    <w:lsdException w:name="Medium Shading 1 Accent 2" w:semiHidden="0" w:uiPriority="63" w:unhideWhenUsed="0"/>
-    <w:lsdException w:name="Medium Shading 2 Accent 2" w:semiHidden="0" w:uiPriority="64" w:unhideWhenUsed="0"/>
-    <w:lsdException w:name="Medium List 1 Accent 2" w:semiHidden="0" w:uiPriority="65" w:unhideWhenUsed="0"/>
-    <w:lsdException w:name="Medium List 2 Accent 2" w:semiHidden="0" w:uiPriority="66" w:unhideWhenUsed="0"/>
-    <w:lsdException w:name="Medium Grid 1 Accent 2" w:semiHidden="0" w:uiPriority="67" w:unhideWhenUsed="0"/>
-    <w:lsdException w:name="Medium Grid 2 Accent 2" w:semiHidden="0" w:uiPriority="68" w:unhideWhenUsed="0"/>
-    <w:lsdException w:name="Medium Grid 3 Accent 2" w:semiHidden="0" w:uiPriority="69" w:unhideWhenUsed="0"/>
-    <w:lsdException w:name="Dark List Accent 2" w:semiHidden="0" w:uiPriority="70" w:unhideWhenUsed="0"/>
-    <w:lsdException w:name="Colorful Shading Accent 2" w:semiHidden="0" w:uiPriority="71" w:unhideWhenUsed="0"/>
-    <w:lsdException w:name="Colorful List Accent 2" w:semiHidden="0" w:uiPriority="72" w:unhideWhenUsed="0"/>
-    <w:lsdException w:name="Colorful Grid Accent 2" w:semiHidden="0" w:uiPriority="73" w:unhideWhenUsed="0"/>
-    <w:lsdException w:name="Light Shading Accent 3" w:semiHidden="0" w:uiPriority="60" w:unhideWhenUsed="0"/>
-    <w:lsdException w:name="Light List Accent 3" w:semiHidden="0" w:uiPriority="61" w:unhideWhenUsed="0"/>
-    <w:lsdException w:name="Light Grid Accent 3" w:semiHidden="0" w:uiPriority="62" w:unhideWhenUsed="0"/>
-    <w:lsdException w:name="Medium Shading 1 Accent 3" w:semiHidden="0" w:uiPriority="63" w:unhideWhenUsed="0"/>
-    <w:lsdException w:name="Medium Shading 2 Accent 3" w:semiHidden="0" w:uiPriority="64" w:unhideWhenUsed="0"/>
-    <w:lsdException w:name="Medium List 1 Accent 3" w:semiHidden="0" w:uiPriority="65" w:unhideWhenUsed="0"/>
-    <w:lsdException w:name="Medium List 2 Accent 3" w:semiHidden="0" w:uiPriority="66" w:unhideWhenUsed="0"/>
-    <w:lsdException w:name="Medium Grid 1 Accent 3" w:semiHidden="0" w:uiPriority="67" w:unhideWhenUsed="0"/>
-    <w:lsdException w:name="Medium Grid 2 Accent 3" w:semiHidden="0" w:uiPriority="68" w:unhideWhenUsed="0"/>
-    <w:lsdException w:name="Medium Grid 3 Accent 3" w:semiHidden="0" w:uiPriority="69" w:unhideWhenUsed="0"/>
-    <w:lsdException w:name="Dark List Accent 3" w:semiHidden="0" w:uiPriority="70" w:unhideWhenUsed="0"/>
-    <w:lsdException w:name="Colorful Shading Accent 3" w:semiHidden="0" w:uiPriority="71" w:unhideWhenUsed="0"/>
-    <w:lsdException w:name="Colorful List Accent 3" w:semiHidden="0" w:uiPriority="72" w:unhideWhenUsed="0"/>
-    <w:lsdException w:name="Colorful Grid Accent 3" w:semiHidden="0" w:uiPriority="73" w:unhideWhenUsed="0"/>
-    <w:lsdException w:name="Light Shading Accent 4" w:semiHidden="0" w:uiPriority="60" w:unhideWhenUsed="0"/>
-    <w:lsdException w:name="Light List Accent 4" w:semiHidden="0" w:uiPriority="61" w:unhideWhenUsed="0"/>
-    <w:lsdException w:name="Light Grid Accent 4" w:semiHidden="0" w:uiPriority="62" w:unhideWhenUsed="0"/>
-    <w:lsdException w:name="Medium Shading 1 Accent 4" w:semiHidden="0" w:uiPriority="63" w:unhideWhenUsed="0"/>
-    <w:lsdException w:name="Medium Shading 2 Accent 4" w:semiHidden="0" w:uiPriority="64" w:unhideWhenUsed="0"/>
-    <w:lsdException w:name="Medium List 1 Accent 4" w:semiHidden="0" w:uiPriority="65" w:unhideWhenUsed="0"/>
-    <w:lsdException w:name="Medium List 2 Accent 4" w:semiHidden="0" w:uiPriority="66" w:unhideWhenUsed="0"/>
-    <w:lsdException w:name="Medium Grid 1 Accent 4" w:semiHidden="0" w:uiPriority="67" w:unhideWhenUsed="0"/>
-    <w:lsdException w:name="Medium Grid 2 Accent 4" w:semiHidden="0" w:uiPriority="68" w:unhideWhenUsed="0"/>
-    <w:lsdException w:name="Medium Grid 3 Accent 4" w:semiHidden="0" w:uiPriority="69" w:unhideWhenUsed="0"/>
-    <w:lsdException w:name="Dark List Accent 4" w:semiHidden="0" w:uiPriority="70" w:unhideWhenUsed="0"/>
-    <w:lsdException w:name="Colorful Shading Accent 4" w:semiHidden="0" w:uiPriority="71" w:unhideWhenUsed="0"/>
-    <w:lsdException w:name="Colorful List Accent 4" w:semiHidden="0" w:uiPriority="72" w:unhideWhenUsed="0"/>
-    <w:lsdException w:name="Colorful Grid Accent 4" w:semiHidden="0" w:uiPriority="73" w:unhideWhenUsed="0"/>
-    <w:lsdException w:name="Light Shading Accent 5" w:semiHidden="0" w:uiPriority="60" w:unhideWhenUsed="0"/>
-    <w:lsdException w:name="Light List Accent 5" w:semiHidden="0" w:uiPriority="61" w:unhideWhenUsed="0"/>
-    <w:lsdException w:name="Light Grid Accent 5" w:semiHidden="0" w:uiPriority="62" w:unhideWhenUsed="0"/>
-    <w:lsdException w:name="Medium Shading 1 Accent 5" w:semiHidden="0" w:uiPriority="63" w:unhideWhenUsed="0"/>
-    <w:lsdException w:name="Medium Shading 2 Accent 5" w:semiHidden="0" w:uiPriority="64" w:unhideWhenUsed="0"/>
-    <w:lsdException w:name="Medium List 1 Accent 5" w:semiHidden="0" w:uiPriority="65" w:unhideWhenUsed="0"/>
-    <w:lsdException w:name="Medium List 2 Accent 5" w:semiHidden="0" w:uiPriority="66" w:unhideWhenUsed="0"/>
-    <w:lsdException w:name="Medium Grid 1 Accent 5" w:semiHidden="0" w:uiPriority="67" w:unhideWhenUsed="0"/>
-    <w:lsdException w:name="Medium Grid 2 Accent 5" w:semiHidden="0" w:uiPriority="68" w:unhideWhenUsed="0"/>
-    <w:lsdException w:name="Medium Grid 3 Accent 5" w:semiHidden="0" w:uiPriority="69" w:unhideWhenUsed="0"/>
-    <w:lsdException w:name="Dark List Accent 5" w:semiHidden="0" w:uiPriority="70" w:unhideWhenUsed="0"/>
-    <w:lsdException w:name="Colorful Shading Accent 5" w:semiHidden="0" w:uiPriority="71" w:unhideWhenUsed="0"/>
-    <w:lsdException w:name="Colorful List Accent 5" w:semiHidden="0" w:uiPriority="72" w:unhideWhenUsed="0"/>
-    <w:lsdException w:name="Colorful Grid Accent 5" w:semiHidden="0" w:uiPriority="73" w:unhideWhenUsed="0"/>
-    <w:lsdException w:name="Light Shading Accent 6" w:semiHidden="0" w:uiPriority="60" w:unhideWhenUsed="0"/>
-    <w:lsdException w:name="Light List Accent 6" w:semiHidden="0" w:uiPriority="61" w:unhideWhenUsed="0"/>
-    <w:lsdException w:name="Light Grid Accent 6" w:semiHidden="0" w:uiPriority="62" w:unhideWhenUsed="0"/>
-    <w:lsdException w:name="Medium Shading 1 Accent 6" w:semiHidden="0" w:uiPriority="63" w:unhideWhenUsed="0"/>
-    <w:lsdException w:name="Medium Shading 2 Accent 6" w:semiHidden="0" w:uiPriority="64" w:unhideWhenUsed="0"/>
-    <w:lsdException w:name="Medium List 1 Accent 6" w:semiHidden="0" w:uiPriority="65" w:unhideWhenUsed="0"/>
-    <w:lsdException w:name="Medium List 2 Accent 6" w:semiHidden="0" w:uiPriority="66" w:unhideWhenUsed="0"/>
-    <w:lsdException w:name="Medium Grid 1 Accent 6" w:semiHidden="0" w:uiPriority="67" w:unhideWhenUsed="0"/>
-    <w:lsdException w:name="Medium Grid 2 Accent 6" w:semiHidden="0" w:uiPriority="68" w:unhideWhenUsed="0"/>
-    <w:lsdException w:name="Medium Grid 3 Accent 6" w:semiHidden="0" w:uiPriority="69" w:unhideWhenUsed="0"/>
-    <w:lsdException w:name="Dark List Accent 6" w:semiHidden="0" w:uiPriority="70" w:unhideWhenUsed="0"/>
-    <w:lsdException w:name="Colorful Shading Accent 6" w:semiHidden="0" w:uiPriority="71" w:unhideWhenUsed="0"/>
-    <w:lsdException w:name="Colorful List Accent 6" w:semiHidden="0" w:uiPriority="72" w:unhideWhenUsed="0"/>
-    <w:lsdException w:name="Colorful Grid Accent 6" w:semiHidden="0" w:uiPriority="73" w:unhideWhenUsed="0"/>
-    <w:lsdException w:name="Subtle Emphasis" w:semiHidden="0" w:uiPriority="19" w:unhideWhenUsed="0" w:qFormat="1"/>
-    <w:lsdException w:name="Intense Emphasis" w:semiHidden="0" w:uiPriority="21" w:unhideWhenUsed="0" w:qFormat="1"/>
-    <w:lsdException w:name="Subtle Reference" w:semiHidden="0" w:uiPriority="31" w:unhideWhenUsed="0" w:qFormat="1"/>
-    <w:lsdException w:name="Intense Reference" w:semiHidden="0" w:uiPriority="32" w:unhideWhenUsed="0" w:qFormat="1"/>
-    <w:lsdException w:name="Book Title" w:semiHidden="0" w:uiPriority="33" w:unhideWhenUsed="0" w:qFormat="1"/>
-    <w:lsdException w:name="Bibliography" w:uiPriority="37"/>
-    <w:lsdException w:name="TOC Heading" w:uiPriority="39" w:qFormat="1"/>
+  <w:latentStyles w:defLockedState="0" w:defUIPriority="99" w:defSemiHidden="0" w:defUnhideWhenUsed="0" w:defQFormat="0" w:count="371">
+    <w:lsdException w:name="Normal" w:uiPriority="0" w:qFormat="1"/>
+    <w:lsdException w:name="heading 1" w:uiPriority="9" w:qFormat="1"/>
+    <w:lsdException w:name="heading 2" w:semiHidden="1" w:uiPriority="9" w:unhideWhenUsed="1" w:qFormat="1"/>
+    <w:lsdException w:name="heading 3" w:semiHidden="1" w:uiPriority="9" w:unhideWhenUsed="1" w:qFormat="1"/>
+    <w:lsdException w:name="heading 4" w:semiHidden="1" w:uiPriority="9" w:unhideWhenUsed="1" w:qFormat="1"/>
+    <w:lsdException w:name="heading 5" w:semiHidden="1" w:uiPriority="9" w:unhideWhenUsed="1" w:qFormat="1"/>
+    <w:lsdException w:name="heading 6" w:semiHidden="1" w:uiPriority="9" w:unhideWhenUsed="1" w:qFormat="1"/>
+    <w:lsdException w:name="heading 7" w:semiHidden="1" w:uiPriority="9" w:unhideWhenUsed="1" w:qFormat="1"/>
+    <w:lsdException w:name="heading 8" w:semiHidden="1" w:uiPriority="9" w:unhideWhenUsed="1" w:qFormat="1"/>
+    <w:lsdException w:name="heading 9" w:semiHidden="1" w:uiPriority="9" w:unhideWhenUsed="1" w:qFormat="1"/>
+    <w:lsdException w:name="index 1" w:semiHidden="1" w:unhideWhenUsed="1"/>
+    <w:lsdException w:name="index 2" w:semiHidden="1" w:unhideWhenUsed="1"/>
+    <w:lsdException w:name="index 3" w:semiHidden="1" w:unhideWhenUsed="1"/>
+    <w:lsdException w:name="index 4" w:semiHidden="1" w:unhideWhenUsed="1"/>
+    <w:lsdException w:name="index 5" w:semiHidden="1" w:unhideWhenUsed="1"/>
+    <w:lsdException w:name="index 6" w:semiHidden="1" w:unhideWhenUsed="1"/>
+    <w:lsdException w:name="index 7" w:semiHidden="1" w:unhideWhenUsed="1"/>
+    <w:lsdException w:name="index 8" w:semiHidden="1" w:unhideWhenUsed="1"/>
+    <w:lsdException w:name="index 9" w:semiHidden="1" w:unhideWhenUsed="1"/>
+    <w:lsdException w:name="toc 1" w:semiHidden="1" w:uiPriority="39" w:unhideWhenUsed="1"/>
+    <w:lsdException w:name="toc 2" w:semiHidden="1" w:uiPriority="39" w:unhideWhenUsed="1"/>
+    <w:lsdException w:name="toc 3" w:semiHidden="1" w:uiPriority="39" w:unhideWhenUsed="1"/>
+    <w:lsdException w:name="toc 4" w:semiHidden="1" w:uiPriority="39" w:unhideWhenUsed="1"/>
+    <w:lsdException w:name="toc 5" w:semiHidden="1" w:uiPriority="39" w:unhideWhenUsed="1"/>
+    <w:lsdException w:name="toc 6" w:semiHidden="1" w:uiPriority="39" w:unhideWhenUsed="1"/>
+    <w:lsdException w:name="toc 7" w:semiHidden="1" w:uiPriority="39" w:unhideWhenUsed="1"/>
+    <w:lsdException w:name="toc 8" w:semiHidden="1" w:uiPriority="39" w:unhideWhenUsed="1"/>
+    <w:lsdException w:name="toc 9" w:semiHidden="1" w:uiPriority="39" w:unhideWhenUsed="1"/>
+    <w:lsdException w:name="Normal Indent" w:semiHidden="1" w:unhideWhenUsed="1"/>
+    <w:lsdException w:name="footnote text" w:semiHidden="1" w:unhideWhenUsed="1"/>
+    <w:lsdException w:name="annotation text" w:semiHidden="1" w:unhideWhenUsed="1"/>
+    <w:lsdException w:name="header" w:semiHidden="1" w:unhideWhenUsed="1"/>
+    <w:lsdException w:name="footer" w:semiHidden="1" w:unhideWhenUsed="1"/>
+    <w:lsdException w:name="index heading" w:semiHidden="1" w:unhideWhenUsed="1"/>
+    <w:lsdException w:name="caption" w:semiHidden="1" w:uiPriority="35" w:unhideWhenUsed="1" w:qFormat="1"/>
+    <w:lsdException w:name="table of figures" w:semiHidden="1" w:unhideWhenUsed="1"/>
+    <w:lsdException w:name="envelope address" w:semiHidden="1" w:unhideWhenUsed="1"/>
+    <w:lsdException w:name="envelope return" w:semiHidden="1" w:unhideWhenUsed="1"/>
+    <w:lsdException w:name="footnote reference" w:semiHidden="1" w:unhideWhenUsed="1"/>
+    <w:lsdException w:name="annotation reference" w:semiHidden="1" w:unhideWhenUsed="1"/>
+    <w:lsdException w:name="line number" w:semiHidden="1" w:unhideWhenUsed="1"/>
+    <w:lsdException w:name="page number" w:semiHidden="1" w:unhideWhenUsed="1"/>
+    <w:lsdException w:name="endnote reference" w:semiHidden="1" w:unhideWhenUsed="1"/>
+    <w:lsdException w:name="endnote text" w:semiHidden="1" w:unhideWhenUsed="1"/>
+    <w:lsdException w:name="table of authorities" w:semiHidden="1" w:unhideWhenUsed="1"/>
+    <w:lsdException w:name="macro" w:semiHidden="1" w:unhideWhenUsed="1"/>
+    <w:lsdException w:name="toa heading" w:semiHidden="1" w:unhideWhenUsed="1"/>
+    <w:lsdException w:name="List" w:semiHidden="1" w:unhideWhenUsed="1"/>
+    <w:lsdException w:name="List Bullet" w:semiHidden="1" w:unhideWhenUsed="1"/>
+    <w:lsdException w:name="List Number" w:semiHidden="1" w:unhideWhenUsed="1"/>
+    <w:lsdException w:name="List 2" w:semiHidden="1" w:unhideWhenUsed="1"/>
+    <w:lsdException w:name="List 3" w:semiHidden="1" w:unhideWhenUsed="1"/>
+    <w:lsdException w:name="List 4" w:semiHidden="1" w:unhideWhenUsed="1"/>
+    <w:lsdException w:name="List 5" w:semiHidden="1" w:unhideWhenUsed="1"/>
+    <w:lsdException w:name="List Bullet 2" w:semiHidden="1" w:unhideWhenUsed="1"/>
+    <w:lsdException w:name="List Bullet 3" w:semiHidden="1" w:unhideWhenUsed="1"/>
+    <w:lsdException w:name="List Bullet 4" w:semiHidden="1" w:unhideWhenUsed="1"/>
+    <w:lsdException w:name="List Bullet 5" w:semiHidden="1" w:unhideWhenUsed="1"/>
+    <w:lsdException w:name="List Number 2" w:semiHidden="1" w:unhideWhenUsed="1"/>
+    <w:lsdException w:name="List Number 3" w:semiHidden="1" w:unhideWhenUsed="1"/>
+    <w:lsdException w:name="List Number 4" w:semiHidden="1" w:unhideWhenUsed="1"/>
+    <w:lsdException w:name="List Number 5" w:semiHidden="1" w:unhideWhenUsed="1"/>
+    <w:lsdException w:name="Title" w:uiPriority="10" w:qFormat="1"/>
+    <w:lsdException w:name="Closing" w:semiHidden="1" w:unhideWhenUsed="1"/>
+    <w:lsdException w:name="Signature" w:semiHidden="1" w:unhideWhenUsed="1"/>
+    <w:lsdException w:name="Default Paragraph Font" w:semiHidden="1" w:uiPriority="1" w:unhideWhenUsed="1"/>
+    <w:lsdException w:name="Body Text" w:semiHidden="1" w:unhideWhenUsed="1"/>
+    <w:lsdException w:name="Body Text Indent" w:semiHidden="1" w:unhideWhenUsed="1"/>
+    <w:lsdException w:name="List Continue" w:semiHidden="1" w:unhideWhenUsed="1"/>
+    <w:lsdException w:name="List Continue 2" w:semiHidden="1" w:unhideWhenUsed="1"/>
+    <w:lsdException w:name="List Continue 3" w:semiHidden="1" w:unhideWhenUsed="1"/>
+    <w:lsdException w:name="List Continue 4" w:semiHidden="1" w:unhideWhenUsed="1"/>
+    <w:lsdException w:name="List Continue 5" w:semiHidden="1" w:unhideWhenUsed="1"/>
+    <w:lsdException w:name="Message Header" w:semiHidden="1" w:unhideWhenUsed="1"/>
+    <w:lsdException w:name="Subtitle" w:uiPriority="11" w:qFormat="1"/>
+    <w:lsdException w:name="Salutation" w:semiHidden="1" w:unhideWhenUsed="1"/>
+    <w:lsdException w:name="Date" w:semiHidden="1" w:unhideWhenUsed="1"/>
+    <w:lsdException w:name="Body Text First Indent" w:semiHidden="1" w:unhideWhenUsed="1"/>
+    <w:lsdException w:name="Body Text First Indent 2" w:semiHidden="1" w:unhideWhenUsed="1"/>
+    <w:lsdException w:name="Note Heading" w:semiHidden="1" w:unhideWhenUsed="1"/>
+    <w:lsdException w:name="Body Text 2" w:semiHidden="1" w:unhideWhenUsed="1"/>
+    <w:lsdException w:name="Body Text 3" w:semiHidden="1" w:unhideWhenUsed="1"/>
+    <w:lsdException w:name="Body Text Indent 2" w:semiHidden="1" w:unhideWhenUsed="1"/>
+    <w:lsdException w:name="Body Text Indent 3" w:semiHidden="1" w:unhideWhenUsed="1"/>
+    <w:lsdException w:name="Block Text" w:semiHidden="1" w:unhideWhenUsed="1"/>
+    <w:lsdException w:name="Hyperlink" w:semiHidden="1" w:unhideWhenUsed="1"/>
+    <w:lsdException w:name="FollowedHyperlink" w:semiHidden="1" w:unhideWhenUsed="1"/>
+    <w:lsdException w:name="Strong" w:uiPriority="22" w:qFormat="1"/>
+    <w:lsdException w:name="Emphasis" w:uiPriority="20" w:qFormat="1"/>
+    <w:lsdException w:name="Document Map" w:semiHidden="1" w:unhideWhenUsed="1"/>
+    <w:lsdException w:name="Plain Text" w:semiHidden="1" w:unhideWhenUsed="1"/>
+    <w:lsdException w:name="E-mail Signature" w:semiHidden="1" w:unhideWhenUsed="1"/>
+    <w:lsdException w:name="HTML Top of Form" w:semiHidden="1" w:unhideWhenUsed="1"/>
+    <w:lsdException w:name="HTML Bottom of Form" w:semiHidden="1" w:unhideWhenUsed="1"/>
+    <w:lsdException w:name="Normal (Web)" w:semiHidden="1" w:unhideWhenUsed="1"/>
+    <w:lsdException w:name="HTML Acronym" w:semiHidden="1" w:unhideWhenUsed="1"/>
+    <w:lsdException w:name="HTML Address" w:semiHidden="1" w:unhideWhenUsed="1"/>
+    <w:lsdException w:name="HTML Cite" w:semiHidden="1" w:unhideWhenUsed="1"/>
+    <w:lsdException w:name="HTML Code" w:semiHidden="1" w:unhideWhenUsed="1"/>
+    <w:lsdException w:name="HTML Definition" w:semiHidden="1" w:unhideWhenUsed="1"/>
+    <w:lsdException w:name="HTML Keyboard" w:semiHidden="1" w:unhideWhenUsed="1"/>
+    <w:lsdException w:name="HTML Preformatted" w:semiHidden="1" w:unhideWhenUsed="1"/>
+    <w:lsdException w:name="HTML Sample" w:semiHidden="1" w:unhideWhenUsed="1"/>
+    <w:lsdException w:name="HTML Typewriter" w:semiHidden="1" w:unhideWhenUsed="1"/>
+    <w:lsdException w:name="HTML Variable" w:semiHidden="1" w:unhideWhenUsed="1"/>
+    <w:lsdException w:name="Normal Table" w:semiHidden="1" w:unhideWhenUsed="1"/>
+    <w:lsdException w:name="annotation subject" w:semiHidden="1" w:unhideWhenUsed="1"/>
+    <w:lsdException w:name="No List" w:semiHidden="1" w:unhideWhenUsed="1"/>
+    <w:lsdException w:name="Outline List 1" w:semiHidden="1" w:unhideWhenUsed="1"/>
+    <w:lsdException w:name="Outline List 2" w:semiHidden="1" w:unhideWhenUsed="1"/>
+    <w:lsdException w:name="Outline List 3" w:semiHidden="1" w:unhideWhenUsed="1"/>
+    <w:lsdException w:name="Table Simple 1" w:semiHidden="1" w:unhideWhenUsed="1"/>
+    <w:lsdException w:name="Table Simple 2" w:semiHidden="1" w:unhideWhenUsed="1"/>
+    <w:lsdException w:name="Table Simple 3" w:semiHidden="1" w:unhideWhenUsed="1"/>
+    <w:lsdException w:name="Table Classic 1" w:semiHidden="1" w:unhideWhenUsed="1"/>
+    <w:lsdException w:name="Table Classic 2" w:semiHidden="1" w:unhideWhenUsed="1"/>
+    <w:lsdException w:name="Table Classic 3" w:semiHidden="1" w:unhideWhenUsed="1"/>
+    <w:lsdException w:name="Table Classic 4" w:semiHidden="1" w:unhideWhenUsed="1"/>
+    <w:lsdException w:name="Table Colorful 1" w:semiHidden="1" w:unhideWhenUsed="1"/>
+    <w:lsdException w:name="Table Colorful 2" w:semiHidden="1" w:unhideWhenUsed="1"/>
+    <w:lsdException w:name="Table Colorful 3" w:semiHidden="1" w:unhideWhenUsed="1"/>
+    <w:lsdException w:name="Table Columns 1" w:semiHidden="1" w:unhideWhenUsed="1"/>
+    <w:lsdException w:name="Table Columns 2" w:semiHidden="1" w:unhideWhenUsed="1"/>
+    <w:lsdException w:name="Table Columns 3" w:semiHidden="1" w:unhideWhenUsed="1"/>
+    <w:lsdException w:name="Table Columns 4" w:semiHidden="1" w:unhideWhenUsed="1"/>
+    <w:lsdException w:name="Table Columns 5" w:semiHidden="1" w:unhideWhenUsed="1"/>
+    <w:lsdException w:name="Table Grid 1" w:semiHidden="1" w:unhideWhenUsed="1"/>
+    <w:lsdException w:name="Table Grid 2" w:semiHidden="1" w:unhideWhenUsed="1"/>
+    <w:lsdException w:name="Table Grid 3" w:semiHidden="1" w:unhideWhenUsed="1"/>
+    <w:lsdException w:name="Table Grid 4" w:semiHidden="1" w:unhideWhenUsed="1"/>
+    <w:lsdException w:name="Table Grid 5" w:semiHidden="1" w:unhideWhenUsed="1"/>
+    <w:lsdException w:name="Table Grid 6" w:semiHidden="1" w:unhideWhenUsed="1"/>
+    <w:lsdException w:name="Table Grid 7" w:semiHidden="1" w:unhideWhenUsed="1"/>
+    <w:lsdException w:name="Table Grid 8" w:semiHidden="1" w:unhideWhenUsed="1"/>
+    <w:lsdException w:name="Table List 1" w:semiHidden="1" w:unhideWhenUsed="1"/>
+    <w:lsdException w:name="Table List 2" w:semiHidden="1" w:unhideWhenUsed="1"/>
+    <w:lsdException w:name="Table List 3" w:semiHidden="1" w:unhideWhenUsed="1"/>
+    <w:lsdException w:name="Table List 4" w:semiHidden="1" w:unhideWhenUsed="1"/>
+    <w:lsdException w:name="Table List 5" w:semiHidden="1" w:unhideWhenUsed="1"/>
+    <w:lsdException w:name="Table List 6" w:semiHidden="1" w:unhideWhenUsed="1"/>
+    <w:lsdException w:name="Table List 7" w:semiHidden="1" w:unhideWhenUsed="1"/>
+    <w:lsdException w:name="Table List 8" w:semiHidden="1" w:unhideWhenUsed="1"/>
+    <w:lsdException w:name="Table 3D effects 1" w:semiHidden="1" w:unhideWhenUsed="1"/>
+    <w:lsdException w:name="Table 3D effects 2" w:semiHidden="1" w:unhideWhenUsed="1"/>
+    <w:lsdException w:name="Table 3D effects 3" w:semiHidden="1" w:unhideWhenUsed="1"/>
+    <w:lsdException w:name="Table Contemporary" w:semiHidden="1" w:unhideWhenUsed="1"/>
+    <w:lsdException w:name="Table Elegant" w:semiHidden="1" w:unhideWhenUsed="1"/>
+    <w:lsdException w:name="Table Professional" w:semiHidden="1" w:unhideWhenUsed="1"/>
+    <w:lsdException w:name="Table Subtle 1" w:semiHidden="1" w:unhideWhenUsed="1"/>
+    <w:lsdException w:name="Table Subtle 2" w:semiHidden="1" w:unhideWhenUsed="1"/>
+    <w:lsdException w:name="Table Web 1" w:semiHidden="1" w:unhideWhenUsed="1"/>
+    <w:lsdException w:name="Table Web 2" w:semiHidden="1" w:unhideWhenUsed="1"/>
+    <w:lsdException w:name="Table Web 3" w:semiHidden="1" w:unhideWhenUsed="1"/>
+    <w:lsdException w:name="Balloon Text" w:semiHidden="1" w:unhideWhenUsed="1"/>
+    <w:lsdException w:name="Table Grid" w:uiPriority="59"/>
+    <w:lsdException w:name="Table Theme" w:semiHidden="1" w:unhideWhenUsed="1"/>
+    <w:lsdException w:name="Placeholder Text" w:semiHidden="1"/>
+    <w:lsdException w:name="No Spacing" w:uiPriority="1" w:qFormat="1"/>
+    <w:lsdException w:name="Light Shading" w:uiPriority="60"/>
+    <w:lsdException w:name="Light List" w:uiPriority="61"/>
+    <w:lsdException w:name="Light Grid" w:uiPriority="62"/>
+    <w:lsdException w:name="Medium Shading 1" w:uiPriority="63"/>
+    <w:lsdException w:name="Medium Shading 2" w:uiPriority="64"/>
+    <w:lsdException w:name="Medium List 1" w:uiPriority="65"/>
+    <w:lsdException w:name="Medium List 2" w:uiPriority="66"/>
+    <w:lsdException w:name="Medium Grid 1" w:uiPriority="67"/>
+    <w:lsdException w:name="Medium Grid 2" w:uiPriority="68"/>
+    <w:lsdException w:name="Medium Grid 3" w:uiPriority="69"/>
+    <w:lsdException w:name="Dark List" w:uiPriority="70"/>
+    <w:lsdException w:name="Colorful Shading" w:uiPriority="71"/>
+    <w:lsdException w:name="Colorful List" w:uiPriority="72"/>
+    <w:lsdException w:name="Colorful Grid" w:uiPriority="73"/>
+    <w:lsdException w:name="Light Shading Accent 1" w:uiPriority="60"/>
+    <w:lsdException w:name="Light List Accent 1" w:uiPriority="61"/>
+    <w:lsdException w:name="Light Grid Accent 1" w:uiPriority="62"/>
+    <w:lsdException w:name="Medium Shading 1 Accent 1" w:uiPriority="63"/>
+    <w:lsdException w:name="Medium Shading 2 Accent 1" w:uiPriority="64"/>
+    <w:lsdException w:name="Medium List 1 Accent 1" w:uiPriority="65"/>
+    <w:lsdException w:name="Revision" w:semiHidden="1"/>
+    <w:lsdException w:name="List Paragraph" w:uiPriority="34" w:qFormat="1"/>
+    <w:lsdException w:name="Quote" w:uiPriority="29" w:qFormat="1"/>
+    <w:lsdException w:name="Intense Quote" w:uiPriority="30" w:qFormat="1"/>
+    <w:lsdException w:name="Medium List 2 Accent 1" w:uiPriority="66"/>
+    <w:lsdException w:name="Medium Grid 1 Accent 1" w:uiPriority="67"/>
+    <w:lsdException w:name="Medium Grid 2 Accent 1" w:uiPriority="68"/>
+    <w:lsdException w:name="Medium Grid 3 Accent 1" w:uiPriority="69"/>
+    <w:lsdException w:name="Dark List Accent 1" w:uiPriority="70"/>
+    <w:lsdException w:name="Colorful Shading Accent 1" w:uiPriority="71"/>
+    <w:lsdException w:name="Colorful List Accent 1" w:uiPriority="72"/>
+    <w:lsdException w:name="Colorful Grid Accent 1" w:uiPriority="73"/>
+    <w:lsdException w:name="Light Shading Accent 2" w:uiPriority="60"/>
+    <w:lsdException w:name="Light List Accent 2" w:uiPriority="61"/>
+    <w:lsdException w:name="Light Grid Accent 2" w:uiPriority="62"/>
+    <w:lsdException w:name="Medium Shading 1 Accent 2" w:uiPriority="63"/>
+    <w:lsdException w:name="Medium Shading 2 Accent 2" w:uiPriority="64"/>
+    <w:lsdException w:name="Medium List 1 Accent 2" w:uiPriority="65"/>
+    <w:lsdException w:name="Medium List 2 Accent 2" w:uiPriority="66"/>
+    <w:lsdException w:name="Medium Grid 1 Accent 2" w:uiPriority="67"/>
+    <w:lsdException w:name="Medium Grid 2 Accent 2" w:uiPriority="68"/>
+    <w:lsdException w:name="Medium Grid 3 Accent 2" w:uiPriority="69"/>
+    <w:lsdException w:name="Dark List Accent 2" w:uiPriority="70"/>
+    <w:lsdException w:name="Colorful Shading Accent 2" w:uiPriority="71"/>
+    <w:lsdException w:name="Colorful List Accent 2" w:uiPriority="72"/>
+    <w:lsdException w:name="Colorful Grid Accent 2" w:uiPriority="73"/>
+    <w:lsdException w:name="Light Shading Accent 3" w:uiPriority="60"/>
+    <w:lsdException w:name="Light List Accent 3" w:uiPriority="61"/>
+    <w:lsdException w:name="Light Grid Accent 3" w:uiPriority="62"/>
+    <w:lsdException w:name="Medium Shading 1 Accent 3" w:uiPriority="63"/>
+    <w:lsdException w:name="Medium Shading 2 Accent 3" w:uiPriority="64"/>
+    <w:lsdException w:name="Medium List 1 Accent 3" w:uiPriority="65"/>
+    <w:lsdException w:name="Medium List 2 Accent 3" w:uiPriority="66"/>
+    <w:lsdException w:name="Medium Grid 1 Accent 3" w:uiPriority="67"/>
+    <w:lsdException w:name="Medium Grid 2 Accent 3" w:uiPriority="68"/>
+    <w:lsdException w:name="Medium Grid 3 Accent 3" w:uiPriority="69"/>
+    <w:lsdException w:name="Dark List Accent 3" w:uiPriority="70"/>
+    <w:lsdException w:name="Colorful Shading Accent 3" w:uiPriority="71"/>
+    <w:lsdException w:name="Colorful List Accent 3" w:uiPriority="72"/>
+    <w:lsdException w:name="Colorful Grid Accent 3" w:uiPriority="73"/>
+    <w:lsdException w:name="Light Shading Accent 4" w:uiPriority="60"/>
+    <w:lsdException w:name="Light List Accent 4" w:uiPriority="61"/>
+    <w:lsdException w:name="Light Grid Accent 4" w:uiPriority="62"/>
+    <w:lsdException w:name="Medium Shading 1 Accent 4" w:uiPriority="63"/>
+    <w:lsdException w:name="Medium Shading 2 Accent 4" w:uiPriority="64"/>
+    <w:lsdException w:name="Medium List 1 Accent 4" w:uiPriority="65"/>
+    <w:lsdException w:name="Medium List 2 Accent 4" w:uiPriority="66"/>
+    <w:lsdException w:name="Medium Grid 1 Accent 4" w:uiPriority="67"/>
+    <w:lsdException w:name="Medium Grid 2 Accent 4" w:uiPriority="68"/>
+    <w:lsdException w:name="Medium Grid 3 Accent 4" w:uiPriority="69"/>
+    <w:lsdException w:name="Dark List Accent 4" w:uiPriority="70"/>
+    <w:lsdException w:name="Colorful Shading Accent 4" w:uiPriority="71"/>
+    <w:lsdException w:name="Colorful List Accent 4" w:uiPriority="72"/>
+    <w:lsdException w:name="Colorful Grid Accent 4" w:uiPriority="73"/>
+    <w:lsdException w:name="Light Shading Accent 5" w:uiPriority="60"/>
+    <w:lsdException w:name="Light List Accent 5" w:uiPriority="61"/>
+    <w:lsdException w:name="Light Grid Accent 5" w:uiPriority="62"/>
+    <w:lsdException w:name="Medium Shading 1 Accent 5" w:uiPriority="63"/>
+    <w:lsdException w:name="Medium Shading 2 Accent 5" w:uiPriority="64"/>
+    <w:lsdException w:name="Medium List 1 Accent 5" w:uiPriority="65"/>
+    <w:lsdException w:name="Medium List 2 Accent 5" w:uiPriority="66"/>
+    <w:lsdException w:name="Medium Grid 1 Accent 5" w:uiPriority="67"/>
+    <w:lsdException w:name="Medium Grid 2 Accent 5" w:uiPriority="68"/>
+    <w:lsdException w:name="Medium Grid 3 Accent 5" w:uiPriority="69"/>
+    <w:lsdException w:name="Dark List Accent 5" w:uiPriority="70"/>
+    <w:lsdException w:name="Colorful Shading Accent 5" w:uiPriority="71"/>
+    <w:lsdException w:name="Colorful List Accent 5" w:uiPriority="72"/>
+    <w:lsdException w:name="Colorful Grid Accent 5" w:uiPriority="73"/>
+    <w:lsdException w:name="Light Shading Accent 6" w:uiPriority="60"/>
+    <w:lsdException w:name="Light List Accent 6" w:uiPriority="61"/>
+    <w:lsdException w:name="Light Grid Accent 6" w:uiPriority="62"/>
+    <w:lsdException w:name="Medium Shading 1 Accent 6" w:uiPriority="63"/>
+    <w:lsdException w:name="Medium Shading 2 Accent 6" w:uiPriority="64"/>
+    <w:lsdException w:name="Medium List 1 Accent 6" w:uiPriority="65"/>
+    <w:lsdException w:name="Medium List 2 Accent 6" w:uiPriority="66"/>
+    <w:lsdException w:name="Medium Grid 1 Accent 6" w:uiPriority="67"/>
+    <w:lsdException w:name="Medium Grid 2 Accent 6" w:uiPriority="68"/>
+    <w:lsdException w:name="Medium Grid 3 Accent 6" w:uiPriority="69"/>
+    <w:lsdException w:name="Dark List Accent 6" w:uiPriority="70"/>
+    <w:lsdException w:name="Colorful Shading Accent 6" w:uiPriority="71"/>
+    <w:lsdException w:name="Colorful List Accent 6" w:uiPriority="72"/>
+    <w:lsdException w:name="Colorful Grid Accent 6" w:uiPriority="73"/>
+    <w:lsdException w:name="Subtle Emphasis" w:uiPriority="19" w:qFormat="1"/>
+    <w:lsdException w:name="Intense Emphasis" w:uiPriority="21" w:qFormat="1"/>
+    <w:lsdException w:name="Subtle Reference" w:uiPriority="31" w:qFormat="1"/>
+    <w:lsdException w:name="Intense Reference" w:uiPriority="32" w:qFormat="1"/>
+    <w:lsdException w:name="Book Title" w:uiPriority="33" w:qFormat="1"/>
+    <w:lsdException w:name="Bibliography" w:semiHidden="1" w:uiPriority="37" w:unhideWhenUsed="1"/>
+    <w:lsdException w:name="TOC Heading" w:semiHidden="1" w:uiPriority="39" w:unhideWhenUsed="1" w:qFormat="1"/>
+    <w:lsdException w:name="Grid Table 4" w:uiPriority="49"/>
+    <w:lsdException w:name="Grid Table 5 Dark" w:uiPriority="50"/>
+    <w:lsdException w:name="Grid Table 6 Colorful" w:uiPriority="51"/>
+    <w:lsdException w:name="Grid Table 7 Colorful" w:uiPriority="52"/>
+    <w:lsdException w:name="Grid Table 1 Light Accent 1" w:uiPriority="46"/>
+    <w:lsdException w:name="Grid Table 2 Accent 1" w:uiPriority="47"/>
+    <w:lsdException w:name="Grid Table 3 Accent 1" w:uiPriority="48"/>
+    <w:lsdException w:name="Grid Table 4 Accent 1" w:uiPriority="49"/>
+    <w:lsdException w:name="Grid Table 5 Dark Accent 1" w:uiPriority="50"/>
+    <w:lsdException w:name="Grid Table 6 Colorful Accent 1" w:uiPriority="51"/>
+    <w:lsdException w:name="Grid Table 7 Colorful Accent 1" w:uiPriority="52"/>
+    <w:lsdException w:name="Grid Table 1 Light Accent 2" w:uiPriority="46"/>
+    <w:lsdException w:name="Grid Table 2 Accent 2" w:uiPriority="47"/>
+    <w:lsdException w:name="Grid Table 3 Accent 2" w:uiPriority="48"/>
+    <w:lsdException w:name="Grid Table 4 Accent 2" w:uiPriority="49"/>
+    <w:lsdException w:name="Grid Table 5 Dark Accent 2" w:uiPriority="50"/>
+    <w:lsdException w:name="Grid Table 6 Colorful Accent 2" w:uiPriority="51"/>
+    <w:lsdException w:name="Grid Table 7 Colorful Accent 2" w:uiPriority="52"/>
+    <w:lsdException w:name="Grid Table 1 Light Accent 3" w:uiPriority="46"/>
+    <w:lsdException w:name="Grid Table 2 Accent 3" w:uiPriority="47"/>
+    <w:lsdException w:name="Grid Table 3 Accent 3" w:uiPriority="48"/>
+    <w:lsdException w:name="Grid Table 4 Accent 3" w:uiPriority="49"/>
+    <w:lsdException w:name="Grid Table 5 Dark Accent 3" w:uiPriority="50"/>
+    <w:lsdException w:name="Grid Table 6 Colorful Accent 3" w:uiPriority="51"/>
+    <w:lsdException w:name="Grid Table 7 Colorful Accent 3" w:uiPriority="52"/>
+    <w:lsdException w:name="Grid Table 1 Light Accent 4" w:uiPriority="46"/>
+    <w:lsdException w:name="Grid Table 2 Accent 4" w:uiPriority="47"/>
+    <w:lsdException w:name="Grid Table 3 Accent 4" w:uiPriority="48"/>
+    <w:lsdException w:name="Grid Table 4 Accent 4" w:uiPriority="49"/>
+    <w:lsdException w:name="Grid Table 5 Dark Accent 4" w:uiPriority="50"/>
+    <w:lsdException w:name="Grid Table 6 Colorful Accent 4" w:uiPriority="51"/>
+    <w:lsdException w:name="Grid Table 7 Colorful Accent 4" w:uiPriority="52"/>
+    <w:lsdException w:name="Grid Table 1 Light Accent 5" w:uiPriority="46"/>
+    <w:lsdException w:name="Grid Table 2 Accent 5" w:uiPriority="47"/>
+    <w:lsdException w:name="Grid Table 3 Accent 5" w:uiPriority="48"/>
+    <w:lsdException w:name="Grid Table 4 Accent 5" w:uiPriority="49"/>
+    <w:lsdException w:name="Grid Table 5 Dark Accent 5" w:uiPriority="50"/>
+    <w:lsdException w:name="Grid Table 6 Colorful Accent 5" w:uiPriority="51"/>
+    <w:lsdException w:name="Grid Table 7 Colorful Accent 5" w:uiPriority="52"/>
+    <w:lsdException w:name="Grid Table 1 Light Accent 6" w:uiPriority="46"/>
+    <w:lsdException w:name="Grid Table 2 Accent 6" w:uiPriority="47"/>
+    <w:lsdException w:name="Grid Table 3 Accent 6" w:uiPriority="48"/>
+    <w:lsdException w:name="Grid Table 4 Accent 6" w:uiPriority="49"/>
+    <w:lsdException w:name="Grid Table 5 Dark Accent 6" w:uiPriority="50"/>
+    <w:lsdException w:name="Grid Table 6 Colorful Accent 6" w:uiPriority="51"/>
+    <w:lsdException w:name="Grid Table 7 Colorful Accent 6" w:uiPriority="52"/>
+    <w:lsdException w:name="List Table 1 Light" w:uiPriority="46"/>
+    <w:lsdException w:name="List Table 2" w:uiPriority="47"/>
+    <w:lsdException w:name="List Table 3" w:uiPriority="48"/>
+    <w:lsdException w:name="List Table 4" w:uiPriority="49"/>
+    <w:lsdException w:name="List Table 5 Dark" w:uiPriority="50"/>
+    <w:lsdException w:name="List Table 6 Colorful" w:uiPriority="51"/>
+    <w:lsdException w:name="List Table 7 Colorful" w:uiPriority="52"/>
+    <w:lsdException w:name="List Table 1 Light Accent 1" w:uiPriority="46"/>
+    <w:lsdException w:name="List Table 2 Accent 1" w:uiPriority="47"/>
+    <w:lsdException w:name="List Table 3 Accent 1" w:uiPriority="48"/>
+    <w:lsdException w:name="List Table 4 Accent 1" w:uiPriority="49"/>
+    <w:lsdException w:name="List Table 5 Dark Accent 1" w:uiPriority="50"/>
+    <w:lsdException w:name="List Table 6 Colorful Accent 1" w:uiPriority="51"/>
+    <w:lsdException w:name="List Table 7 Colorful Accent 1" w:uiPriority="52"/>
+    <w:lsdException w:name="List Table 1 Light Accent 2" w:uiPriority="46"/>
+    <w:lsdException w:name="List Table 2 Accent 2" w:uiPriority="47"/>
+    <w:lsdException w:name="List Table 3 Accent 2" w:uiPriority="48"/>
+    <w:lsdException w:name="List Table 4 Accent 2" w:uiPriority="49"/>
+    <w:lsdException w:name="List Table 5 Dark Accent 2" w:uiPriority="50"/>
+    <w:lsdException w:name="List Table 6 Colorful Accent 2" w:uiPriority="51"/>
+    <w:lsdException w:name="List Table 7 Colorful Accent 2" w:uiPriority="52"/>
+    <w:lsdException w:name="List Table 1 Light Accent 3" w:uiPriority="46"/>
+    <w:lsdException w:name="List Table 2 Accent 3" w:uiPriority="47"/>
+    <w:lsdException w:name="List Table 3 Accent 3" w:uiPriority="48"/>
+    <w:lsdException w:name="List Table 4 Accent 3" w:uiPriority="49"/>
+    <w:lsdException w:name="List Table 5 Dark Accent 3" w:uiPriority="50"/>
+    <w:lsdException w:name="List Table 6 Colorful Accent 3" w:uiPriority="51"/>
+    <w:lsdException w:name="List Table 7 Colorful Accent 3" w:uiPriority="52"/>
+    <w:lsdException w:name="List Table 1 Light Accent 4" w:uiPriority="46"/>
+    <w:lsdException w:name="List Table 2 Accent 4" w:uiPriority="47"/>
+    <w:lsdException w:name="List Table 3 Accent 4" w:uiPriority="48"/>
+    <w:lsdException w:name="List Table 4 Accent 4" w:uiPriority="49"/>
+    <w:lsdException w:name="List Table 5 Dark Accent 4" w:uiPriority="50"/>
+    <w:lsdException w:name="List Table 6 Colorful Accent 4" w:uiPriority="51"/>
+    <w:lsdException w:name="List Table 7 Colorful Accent 4" w:uiPriority="52"/>
+    <w:lsdException w:name="List Table 1 Light Accent 5" w:uiPriority="46"/>
+    <w:lsdException w:name="List Table 2 Accent 5" w:uiPriority="47"/>
+    <w:lsdException w:name="List Table 3 Accent 5" w:uiPriority="48"/>
+    <w:lsdException w:name="List Table 4 Accent 5" w:uiPriority="49"/>
+    <w:lsdException w:name="List Table 5 Dark Accent 5" w:uiPriority="50"/>
+    <w:lsdException w:name="List Table 6 Colorful Accent 5" w:uiPriority="51"/>
+    <w:lsdException w:name="List Table 7 Colorful Accent 5" w:uiPriority="52"/>
+    <w:lsdException w:name="List Table 1 Light Accent 6" w:uiPriority="46"/>
+    <w:lsdException w:name="List Table 2 Accent 6" w:uiPriority="47"/>
+    <w:lsdException w:name="List Table 3 Accent 6" w:uiPriority="48"/>
+    <w:lsdException w:name="List Table 4 Accent 6" w:uiPriority="49"/>
+    <w:lsdException w:name="List Table 5 Dark Accent 6" w:uiPriority="50"/>
+    <w:lsdException w:name="List Table 6 Colorful Accent 6" w:uiPriority="51"/>
+    <w:lsdException w:name="List Table 7 Colorful Accent 6" w:uiPriority="52"/>
   </w:latentStyles>
   <w:style w:type="paragraph" w:default="1" w:styleId="Normal">
     <w:name w:val="Normal"/>
@@ -1634,7 +1883,7 @@
 </file>
 
 <file path=customXml/itemProps1.xml><?xml version="1.0" encoding="utf-8"?>
-<ds:datastoreItem xmlns:ds="http://schemas.openxmlformats.org/officeDocument/2006/customXml" ds:itemID="{2F51F9E6-9F47-D34C-92E3-BFF9FE3A8C75}">
+<ds:datastoreItem xmlns:ds="http://schemas.openxmlformats.org/officeDocument/2006/customXml" ds:itemID="{86897232-59DB-4BF7-A13C-F25F9758C29A}">
   <ds:schemaRefs>
     <ds:schemaRef ds:uri="http://schemas.openxmlformats.org/officeDocument/2006/bibliography"/>
   </ds:schemaRefs>

</xml_diff>

<commit_message>
More report updates, fixed erroneous math
</commit_message>
<xml_diff>
--- a/P1_Report.docx
+++ b/P1_Report.docx
@@ -17,29 +17,8 @@
       </w:r>
     </w:p>
     <w:p>
-      <w:proofErr w:type="spellStart"/>
-      <w:r>
-        <w:t>Joris</w:t>
-      </w:r>
-      <w:proofErr w:type="spellEnd"/>
-      <w:r>
-        <w:t xml:space="preserve"> </w:t>
-      </w:r>
-      <w:proofErr w:type="spellStart"/>
-      <w:r>
-        <w:t>Sebastijonas</w:t>
-      </w:r>
-      <w:proofErr w:type="spellEnd"/>
-      <w:r>
-        <w:t xml:space="preserve"> </w:t>
-      </w:r>
-      <w:proofErr w:type="spellStart"/>
-      <w:r>
-        <w:t>Urbaitis</w:t>
-      </w:r>
-      <w:proofErr w:type="spellEnd"/>
-      <w:r>
-        <w:t>, s1104617</w:t>
+      <w:r>
+        <w:t>Joris Sebastijonas Urbaitis, s1104617</w:t>
       </w:r>
     </w:p>
     <w:p>
@@ -72,15 +51,7 @@
         <w:t>,</w:t>
       </w:r>
       <w:r>
-        <w:t xml:space="preserve"> our </w:t>
-      </w:r>
-      <w:proofErr w:type="spellStart"/>
-      <w:r>
-        <w:t>Matlab</w:t>
-      </w:r>
-      <w:proofErr w:type="spellEnd"/>
-      <w:r>
-        <w:t xml:space="preserve"> program processed each frame and detected moving objects. The information from different frames was linked together to form a </w:t>
+        <w:t xml:space="preserve"> our Matlab program processed each frame and detected moving objects. The information from different frames was linked together to form a </w:t>
       </w:r>
       <w:r>
         <w:t>coherent picture</w:t>
@@ -163,14 +134,12 @@
       <w:r>
         <w:t xml:space="preserve"> (</w:t>
       </w:r>
-      <w:proofErr w:type="spellStart"/>
       <w:r>
         <w:rPr>
           <w:rFonts w:ascii="Consolas" w:hAnsi="Consolas" w:cs="Consolas"/>
         </w:rPr>
         <w:t>findthresh.m</w:t>
       </w:r>
-      <w:proofErr w:type="spellEnd"/>
       <w:r>
         <w:t>)</w:t>
       </w:r>
@@ -192,7 +161,6 @@
       <w:r>
         <w:t xml:space="preserve"> </w:t>
       </w:r>
-      <w:proofErr w:type="spellStart"/>
       <w:r>
         <w:rPr>
           <w:rFonts w:ascii="Consolas" w:hAnsi="Consolas" w:cs="Consolas"/>
@@ -200,11 +168,7 @@
         <w:t>bwmorph</w:t>
       </w:r>
       <w:r>
-        <w:t>’s</w:t>
-      </w:r>
-      <w:proofErr w:type="spellEnd"/>
-      <w:r>
-        <w:t xml:space="preserve"> clean method is used</w:t>
+        <w:t>’s clean method is used</w:t>
       </w:r>
       <w:r>
         <w:t xml:space="preserve"> to remov</w:t>
@@ -360,27 +324,17 @@
         <w:t xml:space="preserve"> bla</w:t>
       </w:r>
       <w:r>
-        <w:t xml:space="preserve">ck and white image we used the </w:t>
-      </w:r>
-      <w:proofErr w:type="spellStart"/>
-      <w:r>
-        <w:t>M</w:t>
-      </w:r>
-      <w:r>
-        <w:t>atlab</w:t>
-      </w:r>
-      <w:proofErr w:type="spellEnd"/>
-      <w:r>
-        <w:t xml:space="preserve"> function </w:t>
-      </w:r>
-      <w:proofErr w:type="spellStart"/>
+        <w:t>ck and white image we used the M</w:t>
+      </w:r>
+      <w:r>
+        <w:t xml:space="preserve">atlab function </w:t>
+      </w:r>
       <w:r>
         <w:rPr>
           <w:rFonts w:ascii="Consolas" w:hAnsi="Consolas"/>
         </w:rPr>
         <w:t>bwconncomp</w:t>
       </w:r>
-      <w:proofErr w:type="spellEnd"/>
       <w:r>
         <w:rPr>
           <w:rFonts w:ascii="Consolas" w:hAnsi="Consolas"/>
@@ -560,6 +514,12 @@
       </w:pPr>
       <m:oMathPara>
         <m:oMath>
+          <m:r>
+            <w:rPr>
+              <w:rFonts w:ascii="Cambria Math" w:hAnsi="Cambria Math"/>
+            </w:rPr>
+            <m:t>dist=</m:t>
+          </m:r>
           <m:rad>
             <m:radPr>
               <m:degHide m:val="1"/>
@@ -652,8 +612,6 @@
                     </w:rPr>
                     <m:t>)</m:t>
                   </m:r>
-                  <w:bookmarkStart w:id="0" w:name="_GoBack"/>
-                  <w:bookmarkEnd w:id="0"/>
                 </m:e>
                 <m:sup>
                   <m:r>
@@ -661,6 +619,200 @@
                       <w:rFonts w:ascii="Cambria Math" w:hAnsi="Cambria Math"/>
                     </w:rPr>
                     <m:t>2</m:t>
+                  </m:r>
+                </m:sup>
+              </m:sSup>
+              <m:r>
+                <w:rPr>
+                  <w:rFonts w:ascii="Cambria Math" w:hAnsi="Cambria Math"/>
+                </w:rPr>
+                <m:t>+</m:t>
+              </m:r>
+              <m:sSup>
+                <m:sSupPr>
+                  <m:ctrlPr>
+                    <w:rPr>
+                      <w:rFonts w:ascii="Cambria Math" w:hAnsi="Cambria Math"/>
+                      <w:i/>
+                    </w:rPr>
+                  </m:ctrlPr>
+                </m:sSupPr>
+                <m:e>
+                  <m:r>
+                    <w:rPr>
+                      <w:rFonts w:ascii="Cambria Math" w:hAnsi="Cambria Math"/>
+                    </w:rPr>
+                    <m:t>(</m:t>
+                  </m:r>
+                  <m:sSub>
+                    <m:sSubPr>
+                      <m:ctrlPr>
+                        <w:rPr>
+                          <w:rFonts w:ascii="Cambria Math" w:hAnsi="Cambria Math"/>
+                          <w:i/>
+                        </w:rPr>
+                      </m:ctrlPr>
+                    </m:sSubPr>
+                    <m:e>
+                      <m:r>
+                        <w:rPr>
+                          <w:rFonts w:ascii="Cambria Math" w:hAnsi="Cambria Math"/>
+                        </w:rPr>
+                        <m:t>y</m:t>
+                      </m:r>
+                    </m:e>
+                    <m:sub>
+                      <m:r>
+                        <w:rPr>
+                          <w:rFonts w:ascii="Cambria Math" w:hAnsi="Cambria Math"/>
+                        </w:rPr>
+                        <m:t>0</m:t>
+                      </m:r>
+                    </m:sub>
+                  </m:sSub>
+                  <m:r>
+                    <w:rPr>
+                      <w:rFonts w:ascii="Cambria Math" w:hAnsi="Cambria Math"/>
+                    </w:rPr>
+                    <m:t xml:space="preserve">- </m:t>
+                  </m:r>
+                  <m:sSub>
+                    <m:sSubPr>
+                      <m:ctrlPr>
+                        <w:rPr>
+                          <w:rFonts w:ascii="Cambria Math" w:hAnsi="Cambria Math"/>
+                          <w:i/>
+                        </w:rPr>
+                      </m:ctrlPr>
+                    </m:sSubPr>
+                    <m:e>
+                      <m:r>
+                        <w:rPr>
+                          <w:rFonts w:ascii="Cambria Math" w:hAnsi="Cambria Math"/>
+                        </w:rPr>
+                        <m:t>y</m:t>
+                      </m:r>
+                    </m:e>
+                    <m:sub>
+                      <m:r>
+                        <w:rPr>
+                          <w:rFonts w:ascii="Cambria Math" w:hAnsi="Cambria Math"/>
+                        </w:rPr>
+                        <m:t>1</m:t>
+                      </m:r>
+                    </m:sub>
+                  </m:sSub>
+                  <m:r>
+                    <w:rPr>
+                      <w:rFonts w:ascii="Cambria Math" w:hAnsi="Cambria Math"/>
+                    </w:rPr>
+                    <m:t>)</m:t>
+                  </m:r>
+                </m:e>
+                <m:sup>
+                  <m:r>
+                    <w:rPr>
+                      <w:rFonts w:ascii="Cambria Math" w:hAnsi="Cambria Math"/>
+                    </w:rPr>
+                    <m:t>2</m:t>
+                  </m:r>
+                </m:sup>
+              </m:sSup>
+              <m:r>
+                <w:rPr>
+                  <w:rFonts w:ascii="Cambria Math" w:hAnsi="Cambria Math"/>
+                </w:rPr>
+                <m:t>+</m:t>
+              </m:r>
+              <m:sSup>
+                <m:sSupPr>
+                  <m:ctrlPr>
+                    <w:rPr>
+                      <w:rFonts w:ascii="Cambria Math" w:hAnsi="Cambria Math"/>
+                      <w:i/>
+                    </w:rPr>
+                  </m:ctrlPr>
+                </m:sSupPr>
+                <m:e>
+                  <m:r>
+                    <w:rPr>
+                      <w:rFonts w:ascii="Cambria Math" w:hAnsi="Cambria Math"/>
+                    </w:rPr>
+                    <m:t>(</m:t>
+                  </m:r>
+                  <m:sSub>
+                    <m:sSubPr>
+                      <m:ctrlPr>
+                        <w:rPr>
+                          <w:rFonts w:ascii="Cambria Math" w:hAnsi="Cambria Math"/>
+                          <w:i/>
+                        </w:rPr>
+                      </m:ctrlPr>
+                    </m:sSubPr>
+                    <m:e>
+                      <m:r>
+                        <w:rPr>
+                          <w:rFonts w:ascii="Cambria Math" w:hAnsi="Cambria Math"/>
+                        </w:rPr>
+                        <m:t>t</m:t>
+                      </m:r>
+                    </m:e>
+                    <m:sub>
+                      <m:r>
+                        <w:rPr>
+                          <w:rFonts w:ascii="Cambria Math" w:hAnsi="Cambria Math"/>
+                        </w:rPr>
+                        <m:t>0</m:t>
+                      </m:r>
+                    </m:sub>
+                  </m:sSub>
+                  <m:r>
+                    <w:rPr>
+                      <w:rFonts w:ascii="Cambria Math" w:hAnsi="Cambria Math"/>
+                    </w:rPr>
+                    <m:t xml:space="preserve">- </m:t>
+                  </m:r>
+                  <m:sSub>
+                    <m:sSubPr>
+                      <m:ctrlPr>
+                        <w:rPr>
+                          <w:rFonts w:ascii="Cambria Math" w:hAnsi="Cambria Math"/>
+                          <w:i/>
+                        </w:rPr>
+                      </m:ctrlPr>
+                    </m:sSubPr>
+                    <m:e>
+                      <m:r>
+                        <w:rPr>
+                          <w:rFonts w:ascii="Cambria Math" w:hAnsi="Cambria Math"/>
+                        </w:rPr>
+                        <m:t>t</m:t>
+                      </m:r>
+                      <w:bookmarkStart w:id="0" w:name="_GoBack"/>
+                      <w:bookmarkEnd w:id="0"/>
+                    </m:e>
+                    <m:sub>
+                      <m:r>
+                        <w:rPr>
+                          <w:rFonts w:ascii="Cambria Math" w:hAnsi="Cambria Math"/>
+                        </w:rPr>
+                        <m:t>1</m:t>
+                      </m:r>
+                    </m:sub>
+                  </m:sSub>
+                  <m:r>
+                    <w:rPr>
+                      <w:rFonts w:ascii="Cambria Math" w:hAnsi="Cambria Math"/>
+                    </w:rPr>
+                    <m:t>)</m:t>
+                  </m:r>
+                </m:e>
+                <m:sup>
+                  <m:r>
+                    <w:rPr>
+                      <w:rFonts w:ascii="Cambria Math" w:hAnsi="Cambria Math"/>
+                    </w:rPr>
+                    <m:t>3</m:t>
                   </m:r>
                 </m:sup>
               </m:sSup>
@@ -1883,7 +2035,7 @@
 </file>
 
 <file path=customXml/itemProps1.xml><?xml version="1.0" encoding="utf-8"?>
-<ds:datastoreItem xmlns:ds="http://schemas.openxmlformats.org/officeDocument/2006/customXml" ds:itemID="{86897232-59DB-4BF7-A13C-F25F9758C29A}">
+<ds:datastoreItem xmlns:ds="http://schemas.openxmlformats.org/officeDocument/2006/customXml" ds:itemID="{7402F495-DA81-401E-B9D2-1823249DEED1}">
   <ds:schemaRefs>
     <ds:schemaRef ds:uri="http://schemas.openxmlformats.org/officeDocument/2006/bibliography"/>
   </ds:schemaRefs>

</xml_diff>